<commit_message>
Updated the documentation of the Ads code and changed the Ads code a bit to make it more robust
</commit_message>
<xml_diff>
--- a/Docs/ADS Documentation/Unity digital twinning Communication software.docx
+++ b/Docs/ADS Documentation/Unity digital twinning Communication software.docx
@@ -225,7 +225,7 @@
                                   <w:sdtContent>
                                     <w:p>
                                       <w:pPr>
-                                        <w:pStyle w:val="Geenafstand"/>
+                                        <w:pStyle w:val="NoSpacing"/>
                                         <w:spacing w:after="240"/>
                                         <w:jc w:val="right"/>
                                         <w:rPr>
@@ -256,6 +256,7 @@
                                         </w:rPr>
                                         <w:t xml:space="preserve">, </w:t>
                                       </w:r>
+                                      <w:proofErr w:type="spellStart"/>
                                       <w:r>
                                         <w:rPr>
                                           <w:color w:val="44546A" w:themeColor="text2"/>
@@ -266,6 +267,7 @@
                                         </w:rPr>
                                         <w:t>Aarts,Luuk</w:t>
                                       </w:r>
+                                      <w:proofErr w:type="spellEnd"/>
                                       <w:r>
                                         <w:rPr>
                                           <w:color w:val="44546A" w:themeColor="text2"/>
@@ -281,7 +283,7 @@
                                 </w:sdt>
                                 <w:p>
                                   <w:pPr>
-                                    <w:pStyle w:val="Geenafstand"/>
+                                    <w:pStyle w:val="NoSpacing"/>
                                     <w:jc w:val="right"/>
                                     <w:rPr>
                                       <w:color w:val="44546A" w:themeColor="text2"/>
@@ -374,18 +376,18 @@
               </mc:Choice>
               <mc:Fallback>
                 <w:pict>
-                  <v:group w14:anchorId="695CF454" id="Groep 43" o:spid="_x0000_s1026" alt="Titel: Auteur en bedrijfsnaam met afbeelding van bijsnijdmarkering" style="position:absolute;margin-left:316.7pt;margin-top:0;width:367.9pt;height:265.7pt;z-index:251658242;mso-position-horizontal:right;mso-position-horizontal-relative:page;mso-position-vertical:bottom;mso-position-vertical-relative:page;mso-width-relative:margin;mso-height-relative:margin" coordsize="46718,33741" o:gfxdata="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">
-                    <v:group id="Groep 8" o:spid="_x0000_s1027" style="position:absolute;left:20383;width:26335;height:33741" coordsize="26289,33718" o:gfxdata="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">
-                      <v:shape id="Vrije vorm 4" o:spid="_x0000_s1028" style="position:absolute;width:21336;height:28670;visibility:visible;mso-wrap-style:square;v-text-anchor:top" coordsize="1344,1806" o:gfxdata="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" path="m1344,1806l,1806,,1641r1176,l1176,r168,l1344,1806xe" fillcolor="#44546a [3215]" stroked="f">
+                  <v:group w14:anchorId="695CF454" id="Groep 43" o:spid="_x0000_s1026" alt="Title: Auteur en bedrijfsnaam met afbeelding van bijsnijdmarkering" style="position:absolute;margin-left:316.7pt;margin-top:0;width:367.9pt;height:265.7pt;z-index:251658242;mso-position-horizontal:right;mso-position-horizontal-relative:page;mso-position-vertical:bottom;mso-position-vertical-relative:page;mso-width-relative:margin;mso-height-relative:margin" coordsize="46718,33741" o:gfxdata="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">
+                    <v:group id="Groep 8" o:spid="_x0000_s1027" style="position:absolute;left:20383;width:26335;height:33741" coordsize="26289,33718" o:gfxdata="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">
+                      <v:shape id="Vrije vorm 4" o:spid="_x0000_s1028" style="position:absolute;width:21336;height:28670;visibility:visible;mso-wrap-style:square;v-text-anchor:top" coordsize="1344,1806" o:gfxdata="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" path="m1344,1806l,1806,,1641r1176,l1176,r168,l1344,1806xe" fillcolor="#44546a [3215]" stroked="f">
                         <v:path arrowok="t" o:connecttype="custom" o:connectlocs="2133600,2867025;0,2867025;0,2605088;1866900,2605088;1866900,0;2133600,0;2133600,2867025" o:connectangles="0,0,0,0,0,0,0"/>
                       </v:shape>
-                      <v:rect id="Rechthoek 7" o:spid="_x0000_s1029" style="position:absolute;left:95;width:26194;height:33718;visibility:visible;mso-wrap-style:square;v-text-anchor:middle" o:gfxdata="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" filled="f" stroked="f" strokeweight="1pt"/>
+                      <v:rect id="Rechthoek 7" o:spid="_x0000_s1029" style="position:absolute;left:95;width:26194;height:33718;visibility:visible;mso-wrap-style:square;v-text-anchor:middle" o:gfxdata="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" filled="f" stroked="f" strokeweight="1pt"/>
                     </v:group>
                     <v:shapetype id="_x0000_t202" coordsize="21600,21600" o:spt="202" path="m,l,21600r21600,l21600,xe">
                       <v:stroke joinstyle="miter"/>
                       <v:path gradientshapeok="t" o:connecttype="rect"/>
                     </v:shapetype>
-                    <v:shape id="Tekstvak 10" o:spid="_x0000_s1030" type="#_x0000_t202" style="position:absolute;top:11049;width:39042;height:15049;visibility:visible;mso-wrap-style:square;v-text-anchor:bottom" o:gfxdata="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" filled="f" stroked="f" strokeweight=".5pt">
+                    <v:shape id="Tekstvak 10" o:spid="_x0000_s1030" type="#_x0000_t202" style="position:absolute;top:11049;width:39042;height:15049;visibility:visible;mso-wrap-style:square;v-text-anchor:bottom" o:gfxdata="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" filled="f" stroked="f" strokeweight=".5pt">
                       <v:textbox inset="0,0,36pt,36pt">
                         <w:txbxContent>
                           <w:sdt>
@@ -407,7 +409,7 @@
                             <w:sdtContent>
                               <w:p>
                                 <w:pPr>
-                                  <w:pStyle w:val="Geenafstand"/>
+                                  <w:pStyle w:val="NoSpacing"/>
                                   <w:spacing w:after="240"/>
                                   <w:jc w:val="right"/>
                                   <w:rPr>
@@ -438,6 +440,7 @@
                                   </w:rPr>
                                   <w:t xml:space="preserve">, </w:t>
                                 </w:r>
+                                <w:proofErr w:type="spellStart"/>
                                 <w:r>
                                   <w:rPr>
                                     <w:color w:val="44546A" w:themeColor="text2"/>
@@ -448,6 +451,7 @@
                                   </w:rPr>
                                   <w:t>Aarts,Luuk</w:t>
                                 </w:r>
+                                <w:proofErr w:type="spellEnd"/>
                                 <w:r>
                                   <w:rPr>
                                     <w:color w:val="44546A" w:themeColor="text2"/>
@@ -463,7 +467,7 @@
                           </w:sdt>
                           <w:p>
                             <w:pPr>
-                              <w:pStyle w:val="Geenafstand"/>
+                              <w:pStyle w:val="NoSpacing"/>
                               <w:jc w:val="right"/>
                               <w:rPr>
                                 <w:color w:val="44546A" w:themeColor="text2"/>
@@ -755,7 +759,7 @@
                                   <w:sdtContent>
                                     <w:p>
                                       <w:pPr>
-                                        <w:pStyle w:val="Geenafstand"/>
+                                        <w:pStyle w:val="NoSpacing"/>
                                         <w:spacing w:after="240" w:line="216" w:lineRule="auto"/>
                                         <w:rPr>
                                           <w:rFonts w:asciiTheme="majorHAnsi" w:hAnsiTheme="majorHAnsi"/>
@@ -765,6 +769,7 @@
                                           <w:szCs w:val="36"/>
                                         </w:rPr>
                                       </w:pPr>
+                                      <w:proofErr w:type="spellStart"/>
                                       <w:r>
                                         <w:rPr>
                                           <w:rFonts w:asciiTheme="majorHAnsi" w:hAnsiTheme="majorHAnsi"/>
@@ -773,7 +778,18 @@
                                           <w:sz w:val="36"/>
                                           <w:szCs w:val="36"/>
                                         </w:rPr>
-                                        <w:t xml:space="preserve">TwinCAT PLC to </w:t>
+                                        <w:t>TwinCAT</w:t>
+                                      </w:r>
+                                      <w:proofErr w:type="spellEnd"/>
+                                      <w:r>
+                                        <w:rPr>
+                                          <w:rFonts w:asciiTheme="majorHAnsi" w:hAnsiTheme="majorHAnsi"/>
+                                          <w:color w:val="44546A" w:themeColor="text2"/>
+                                          <w:spacing w:val="10"/>
+                                          <w:sz w:val="36"/>
+                                          <w:szCs w:val="36"/>
+                                        </w:rPr>
+                                        <w:t xml:space="preserve"> PLC to </w:t>
                                       </w:r>
                                       <w:r>
                                         <w:rPr>
@@ -807,7 +823,7 @@
                                   <w:sdtContent>
                                     <w:p>
                                       <w:pPr>
-                                        <w:pStyle w:val="Geenafstand"/>
+                                        <w:pStyle w:val="NoSpacing"/>
                                         <w:spacing w:line="216" w:lineRule="auto"/>
                                         <w:rPr>
                                           <w:rFonts w:asciiTheme="majorHAnsi" w:hAnsiTheme="majorHAnsi"/>
@@ -853,14 +869,14 @@
               </mc:Choice>
               <mc:Fallback>
                 <w:pict>
-                  <v:group w14:anchorId="22DDB8CA" id="Groep 50" o:spid="_x0000_s1031" alt="Titel: Titel en ondertitel met afbeelding van bijsnijdmarkering" style="position:absolute;margin-left:0;margin-top:0;width:502.55pt;height:267.85pt;z-index:251658241;mso-position-horizontal:left;mso-position-horizontal-relative:page;mso-position-vertical:top;mso-position-vertical-relative:page;mso-width-relative:margin;mso-height-relative:margin" coordsize="63817,34015" o:gfxdata="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">
-                    <v:group id="Groep 6" o:spid="_x0000_s1032" style="position:absolute;width:26426;height:34015" coordsize="26426,34015" o:gfxdata="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">
-                      <v:shape id="Vrije vorm 3" o:spid="_x0000_s1033" style="position:absolute;left:5048;top:5048;width:21336;height:28670;visibility:visible;mso-wrap-style:square;v-text-anchor:top" coordsize="1344,1806" o:gfxdata="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" path="m168,1806l,1806,,,1344,r,165l168,165r,1641xe" fillcolor="#44546a [3215]" stroked="f">
+                  <v:group w14:anchorId="22DDB8CA" id="Groep 50" o:spid="_x0000_s1031" alt="Title: Titel en ondertitel met afbeelding van bijsnijdmarkering" style="position:absolute;margin-left:0;margin-top:0;width:502.55pt;height:267.85pt;z-index:251658241;mso-position-horizontal:left;mso-position-horizontal-relative:page;mso-position-vertical:top;mso-position-vertical-relative:page;mso-width-relative:margin;mso-height-relative:margin" coordsize="63817,34015" o:gfxdata="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">
+                    <v:group id="Groep 6" o:spid="_x0000_s1032" style="position:absolute;width:26426;height:34015" coordsize="26426,34015" o:gfxdata="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">
+                      <v:shape id="Vrije vorm 3" o:spid="_x0000_s1033" style="position:absolute;left:5048;top:5048;width:21336;height:28670;visibility:visible;mso-wrap-style:square;v-text-anchor:top" coordsize="1344,1806" o:gfxdata="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" path="m168,1806l,1806,,,1344,r,165l168,165r,1641xe" fillcolor="#44546a [3215]" stroked="f">
                         <v:path arrowok="t" o:connecttype="custom" o:connectlocs="266700,2867025;0,2867025;0,0;2133600,0;2133600,261938;266700,261938;266700,2867025" o:connectangles="0,0,0,0,0,0,0"/>
                       </v:shape>
-                      <v:rect id="Rechthoek 5" o:spid="_x0000_s1034" style="position:absolute;width:26426;height:34015;visibility:visible;mso-wrap-style:square;v-text-anchor:middle" o:gfxdata="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" filled="f" stroked="f" strokeweight="1pt"/>
+                      <v:rect id="Rechthoek 5" o:spid="_x0000_s1034" style="position:absolute;width:26426;height:34015;visibility:visible;mso-wrap-style:square;v-text-anchor:middle" o:gfxdata="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" filled="f" stroked="f" strokeweight="1pt"/>
                     </v:group>
-                    <v:shape id="Tekstvak 9" o:spid="_x0000_s1035" type="#_x0000_t202" style="position:absolute;left:7715;top:7620;width:56102;height:25914;visibility:visible;mso-wrap-style:square;v-text-anchor:bottom" o:gfxdata="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" filled="f" stroked="f" strokeweight=".5pt">
+                    <v:shape id="Tekstvak 9" o:spid="_x0000_s1035" type="#_x0000_t202" style="position:absolute;left:7715;top:7620;width:56102;height:25914;visibility:visible;mso-wrap-style:square;v-text-anchor:bottom" o:gfxdata="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" filled="f" stroked="f" strokeweight=".5pt">
                       <v:textbox inset="36pt,36pt,0,0">
                         <w:txbxContent>
                           <w:sdt>
@@ -882,7 +898,7 @@
                             <w:sdtContent>
                               <w:p>
                                 <w:pPr>
-                                  <w:pStyle w:val="Geenafstand"/>
+                                  <w:pStyle w:val="NoSpacing"/>
                                   <w:spacing w:after="240" w:line="216" w:lineRule="auto"/>
                                   <w:rPr>
                                     <w:rFonts w:asciiTheme="majorHAnsi" w:hAnsiTheme="majorHAnsi"/>
@@ -892,6 +908,7 @@
                                     <w:szCs w:val="36"/>
                                   </w:rPr>
                                 </w:pPr>
+                                <w:proofErr w:type="spellStart"/>
                                 <w:r>
                                   <w:rPr>
                                     <w:rFonts w:asciiTheme="majorHAnsi" w:hAnsiTheme="majorHAnsi"/>
@@ -900,7 +917,18 @@
                                     <w:sz w:val="36"/>
                                     <w:szCs w:val="36"/>
                                   </w:rPr>
-                                  <w:t xml:space="preserve">TwinCAT PLC to </w:t>
+                                  <w:t>TwinCAT</w:t>
+                                </w:r>
+                                <w:proofErr w:type="spellEnd"/>
+                                <w:r>
+                                  <w:rPr>
+                                    <w:rFonts w:asciiTheme="majorHAnsi" w:hAnsiTheme="majorHAnsi"/>
+                                    <w:color w:val="44546A" w:themeColor="text2"/>
+                                    <w:spacing w:val="10"/>
+                                    <w:sz w:val="36"/>
+                                    <w:szCs w:val="36"/>
+                                  </w:rPr>
+                                  <w:t xml:space="preserve"> PLC to </w:t>
                                 </w:r>
                                 <w:r>
                                   <w:rPr>
@@ -934,7 +962,7 @@
                             <w:sdtContent>
                               <w:p>
                                 <w:pPr>
-                                  <w:pStyle w:val="Geenafstand"/>
+                                  <w:pStyle w:val="NoSpacing"/>
                                   <w:spacing w:line="216" w:lineRule="auto"/>
                                   <w:rPr>
                                     <w:rFonts w:asciiTheme="majorHAnsi" w:hAnsiTheme="majorHAnsi"/>
@@ -1028,7 +1056,7 @@
               </mc:Choice>
               <mc:Fallback>
                 <w:pict>
-                  <v:rect w14:anchorId="260780E0" id="Rechthoek 449" o:spid="_x0000_s1026" alt="Titel: Achtergrondkleur" style="position:absolute;margin-left:0;margin-top:0;width:8in;height:756pt;z-index:-251658240;visibility:visible;mso-wrap-style:square;mso-width-percent:941;mso-height-percent:954;mso-wrap-distance-left:9pt;mso-wrap-distance-top:0;mso-wrap-distance-right:9pt;mso-wrap-distance-bottom:0;mso-position-horizontal:center;mso-position-horizontal-relative:page;mso-position-vertical:center;mso-position-vertical-relative:page;mso-width-percent:941;mso-height-percent:954;mso-width-relative:page;mso-height-relative:page;v-text-anchor:top" o:gfxdata="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" fillcolor="#e7e6e6 [3214]" stroked="f">
+                  <v:rect w14:anchorId="260780E0" id="Rechthoek 449" o:spid="_x0000_s1026" alt="Titel: Achtergrondkleur" style="position:absolute;margin-left:0;margin-top:0;width:8in;height:756pt;z-index:-251658240;visibility:visible;mso-wrap-style:square;mso-width-percent:941;mso-height-percent:954;mso-wrap-distance-left:9pt;mso-wrap-distance-top:0;mso-wrap-distance-right:9pt;mso-wrap-distance-bottom:0;mso-position-horizontal:center;mso-position-horizontal-relative:page;mso-position-vertical:center;mso-position-vertical-relative:page;mso-width-percent:941;mso-height-percent:954;mso-width-relative:page;mso-height-relative:page;v-text-anchor:top" o:gfxdata="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" fillcolor="#e7e6e6 [3214]" stroked="f">
                     <w10:wrap anchorx="page" anchory="page"/>
                   </v:rect>
                 </w:pict>
@@ -1056,6 +1084,7 @@
         <w:rPr>
           <w:rFonts w:asciiTheme="minorHAnsi" w:eastAsiaTheme="minorHAnsi" w:hAnsiTheme="minorHAnsi" w:cstheme="minorBidi"/>
           <w:b w:val="0"/>
+          <w:bCs w:val="0"/>
           <w:color w:val="auto"/>
           <w:sz w:val="22"/>
           <w:szCs w:val="22"/>
@@ -1067,15 +1096,10 @@
           <w:docPartUnique/>
         </w:docPartObj>
       </w:sdtPr>
-      <w:sdtEndPr>
-        <w:rPr>
-          <w:bCs w:val="0"/>
-        </w:rPr>
-      </w:sdtEndPr>
       <w:sdtContent>
         <w:p>
           <w:pPr>
-            <w:pStyle w:val="Kopvaninhoudsopgave"/>
+            <w:pStyle w:val="TOCHeading"/>
             <w:rPr>
               <w:lang w:val="en-US"/>
             </w:rPr>
@@ -1089,7 +1113,7 @@
         </w:p>
         <w:p>
           <w:pPr>
-            <w:pStyle w:val="Inhopg1"/>
+            <w:pStyle w:val="TOC1"/>
             <w:tabs>
               <w:tab w:val="right" w:leader="dot" w:pos="9062"/>
             </w:tabs>
@@ -1186,7 +1210,7 @@
         </w:p>
         <w:p>
           <w:pPr>
-            <w:pStyle w:val="Inhopg1"/>
+            <w:pStyle w:val="TOC1"/>
             <w:tabs>
               <w:tab w:val="right" w:leader="dot" w:pos="9062"/>
             </w:tabs>
@@ -1263,7 +1287,7 @@
         </w:p>
         <w:p>
           <w:pPr>
-            <w:pStyle w:val="Inhopg2"/>
+            <w:pStyle w:val="TOC2"/>
             <w:tabs>
               <w:tab w:val="right" w:leader="dot" w:pos="9062"/>
             </w:tabs>
@@ -1340,7 +1364,7 @@
         </w:p>
         <w:p>
           <w:pPr>
-            <w:pStyle w:val="Inhopg2"/>
+            <w:pStyle w:val="TOC2"/>
             <w:tabs>
               <w:tab w:val="right" w:leader="dot" w:pos="9062"/>
             </w:tabs>
@@ -1417,7 +1441,7 @@
         </w:p>
         <w:p>
           <w:pPr>
-            <w:pStyle w:val="Inhopg1"/>
+            <w:pStyle w:val="TOC1"/>
             <w:tabs>
               <w:tab w:val="right" w:leader="dot" w:pos="9062"/>
             </w:tabs>
@@ -1494,7 +1518,7 @@
         </w:p>
         <w:p>
           <w:pPr>
-            <w:pStyle w:val="Inhopg1"/>
+            <w:pStyle w:val="TOC1"/>
             <w:tabs>
               <w:tab w:val="right" w:leader="dot" w:pos="9062"/>
             </w:tabs>
@@ -1571,7 +1595,7 @@
         </w:p>
         <w:p>
           <w:pPr>
-            <w:pStyle w:val="Inhopg1"/>
+            <w:pStyle w:val="TOC1"/>
             <w:tabs>
               <w:tab w:val="right" w:leader="dot" w:pos="9062"/>
             </w:tabs>
@@ -1648,7 +1672,7 @@
         </w:p>
         <w:p>
           <w:pPr>
-            <w:pStyle w:val="Inhopg1"/>
+            <w:pStyle w:val="TOC1"/>
             <w:tabs>
               <w:tab w:val="right" w:leader="dot" w:pos="9062"/>
             </w:tabs>
@@ -1725,7 +1749,7 @@
         </w:p>
         <w:p>
           <w:pPr>
-            <w:pStyle w:val="Inhopg1"/>
+            <w:pStyle w:val="TOC1"/>
             <w:tabs>
               <w:tab w:val="right" w:leader="dot" w:pos="9062"/>
             </w:tabs>
@@ -1802,7 +1826,7 @@
         </w:p>
         <w:p>
           <w:pPr>
-            <w:pStyle w:val="Inhopg2"/>
+            <w:pStyle w:val="TOC2"/>
             <w:tabs>
               <w:tab w:val="right" w:leader="dot" w:pos="9062"/>
             </w:tabs>
@@ -1879,7 +1903,7 @@
         </w:p>
         <w:p>
           <w:pPr>
-            <w:pStyle w:val="Inhopg2"/>
+            <w:pStyle w:val="TOC2"/>
             <w:tabs>
               <w:tab w:val="right" w:leader="dot" w:pos="9062"/>
             </w:tabs>
@@ -1956,7 +1980,7 @@
         </w:p>
         <w:p>
           <w:pPr>
-            <w:pStyle w:val="Inhopg2"/>
+            <w:pStyle w:val="TOC2"/>
             <w:tabs>
               <w:tab w:val="right" w:leader="dot" w:pos="9062"/>
             </w:tabs>
@@ -2033,7 +2057,7 @@
         </w:p>
         <w:p>
           <w:pPr>
-            <w:pStyle w:val="Inhopg1"/>
+            <w:pStyle w:val="TOC1"/>
             <w:tabs>
               <w:tab w:val="right" w:leader="dot" w:pos="9062"/>
             </w:tabs>
@@ -2140,7 +2164,7 @@
     </w:p>
     <w:p>
       <w:pPr>
-        <w:pStyle w:val="Kop1"/>
+        <w:pStyle w:val="Heading1"/>
         <w:rPr>
           <w:lang w:val="en-US"/>
         </w:rPr>
@@ -2183,7 +2207,21 @@
         <w:rPr>
           <w:lang w:val="en-US"/>
         </w:rPr>
-        <w:t xml:space="preserve">for between Unity and TwinCAT and how to use and install our final choice. </w:t>
+        <w:t xml:space="preserve">for between Unity and </w:t>
+      </w:r>
+      <w:proofErr w:type="spellStart"/>
+      <w:r>
+        <w:rPr>
+          <w:lang w:val="en-US"/>
+        </w:rPr>
+        <w:t>TwinCAT</w:t>
+      </w:r>
+      <w:proofErr w:type="spellEnd"/>
+      <w:r>
+        <w:rPr>
+          <w:lang w:val="en-US"/>
+        </w:rPr>
+        <w:t xml:space="preserve"> and how to use and install our final choice. </w:t>
       </w:r>
       <w:r>
         <w:rPr>
@@ -2225,19 +2263,33 @@
         <w:rPr>
           <w:lang w:val="en-US"/>
         </w:rPr>
-        <w:t>PLC (TwinCAT).</w:t>
-      </w:r>
-    </w:p>
-    <w:p>
-      <w:pPr>
-        <w:rPr>
-          <w:lang w:val="en-US"/>
-        </w:rPr>
-      </w:pPr>
-    </w:p>
-    <w:p>
-      <w:pPr>
-        <w:pStyle w:val="Kop1"/>
+        <w:t>PLC (</w:t>
+      </w:r>
+      <w:proofErr w:type="spellStart"/>
+      <w:r>
+        <w:rPr>
+          <w:lang w:val="en-US"/>
+        </w:rPr>
+        <w:t>TwinCAT</w:t>
+      </w:r>
+      <w:proofErr w:type="spellEnd"/>
+      <w:r>
+        <w:rPr>
+          <w:lang w:val="en-US"/>
+        </w:rPr>
+        <w:t>).</w:t>
+      </w:r>
+    </w:p>
+    <w:p>
+      <w:pPr>
+        <w:rPr>
+          <w:lang w:val="en-US"/>
+        </w:rPr>
+      </w:pPr>
+    </w:p>
+    <w:p>
+      <w:pPr>
+        <w:pStyle w:val="Heading1"/>
         <w:rPr>
           <w:lang w:val="en-US"/>
         </w:rPr>
@@ -2253,7 +2305,7 @@
     </w:p>
     <w:p>
       <w:pPr>
-        <w:pStyle w:val="Kop2"/>
+        <w:pStyle w:val="Heading2"/>
         <w:rPr>
           <w:lang w:val="en-US"/>
         </w:rPr>
@@ -2269,7 +2321,7 @@
     </w:p>
     <w:p>
       <w:pPr>
-        <w:pStyle w:val="Lijstalinea"/>
+        <w:pStyle w:val="ListParagraph"/>
         <w:numPr>
           <w:ilvl w:val="0"/>
           <w:numId w:val="2"/>
@@ -2294,8 +2346,16 @@
         <w:rPr>
           <w:lang w:val="en-US"/>
         </w:rPr>
-        <w:t>for the communication between Unity and TwinCAT</w:t>
-      </w:r>
+        <w:t xml:space="preserve">for the communication between Unity and </w:t>
+      </w:r>
+      <w:proofErr w:type="spellStart"/>
+      <w:r>
+        <w:rPr>
+          <w:lang w:val="en-US"/>
+        </w:rPr>
+        <w:t>TwinCAT</w:t>
+      </w:r>
+      <w:proofErr w:type="spellEnd"/>
       <w:r>
         <w:rPr>
           <w:lang w:val="en-US"/>
@@ -2305,7 +2365,7 @@
     </w:p>
     <w:p>
       <w:pPr>
-        <w:pStyle w:val="Lijstalinea"/>
+        <w:pStyle w:val="ListParagraph"/>
         <w:numPr>
           <w:ilvl w:val="0"/>
           <w:numId w:val="2"/>
@@ -2323,7 +2383,7 @@
     </w:p>
     <w:p>
       <w:pPr>
-        <w:pStyle w:val="Kop2"/>
+        <w:pStyle w:val="Heading2"/>
         <w:rPr>
           <w:lang w:val="en-US"/>
         </w:rPr>
@@ -2339,7 +2399,7 @@
     </w:p>
     <w:p>
       <w:pPr>
-        <w:pStyle w:val="Lijstalinea"/>
+        <w:pStyle w:val="ListParagraph"/>
         <w:numPr>
           <w:ilvl w:val="0"/>
           <w:numId w:val="2"/>
@@ -2358,7 +2418,21 @@
         <w:rPr>
           <w:lang w:val="en-US"/>
         </w:rPr>
-        <w:t>Unity and TwinCAT communicate with each other</w:t>
+        <w:t xml:space="preserve">Unity and </w:t>
+      </w:r>
+      <w:proofErr w:type="spellStart"/>
+      <w:r>
+        <w:rPr>
+          <w:lang w:val="en-US"/>
+        </w:rPr>
+        <w:t>TwinCAT</w:t>
+      </w:r>
+      <w:proofErr w:type="spellEnd"/>
+      <w:r>
+        <w:rPr>
+          <w:lang w:val="en-US"/>
+        </w:rPr>
+        <w:t xml:space="preserve"> communicate with each other</w:t>
       </w:r>
       <w:r>
         <w:rPr>
@@ -2369,7 +2443,7 @@
     </w:p>
     <w:p>
       <w:pPr>
-        <w:pStyle w:val="Lijstalinea"/>
+        <w:pStyle w:val="ListParagraph"/>
         <w:numPr>
           <w:ilvl w:val="0"/>
           <w:numId w:val="2"/>
@@ -2420,7 +2494,7 @@
     </w:p>
     <w:p>
       <w:pPr>
-        <w:pStyle w:val="Kop1"/>
+        <w:pStyle w:val="Heading1"/>
         <w:rPr>
           <w:lang w:val="en-US"/>
         </w:rPr>
@@ -2600,7 +2674,7 @@
     </w:p>
     <w:p>
       <w:pPr>
-        <w:pStyle w:val="Kop1"/>
+        <w:pStyle w:val="Heading1"/>
         <w:rPr>
           <w:lang w:val="en-US"/>
         </w:rPr>
@@ -2765,17 +2839,25 @@
     </w:p>
     <w:p>
       <w:pPr>
-        <w:pStyle w:val="Kop1"/>
+        <w:pStyle w:val="Heading1"/>
         <w:rPr>
           <w:lang w:val="en-US"/>
         </w:rPr>
       </w:pPr>
       <w:bookmarkStart w:id="6" w:name="_Toc132969024"/>
-      <w:r>
-        <w:rPr>
-          <w:lang w:val="en-US"/>
-        </w:rPr>
-        <w:t>TwinCAT ADS protocol</w:t>
+      <w:proofErr w:type="spellStart"/>
+      <w:r>
+        <w:rPr>
+          <w:lang w:val="en-US"/>
+        </w:rPr>
+        <w:t>TwinCAT</w:t>
+      </w:r>
+      <w:proofErr w:type="spellEnd"/>
+      <w:r>
+        <w:rPr>
+          <w:lang w:val="en-US"/>
+        </w:rPr>
+        <w:t xml:space="preserve"> ADS protocol</w:t>
       </w:r>
       <w:bookmarkEnd w:id="6"/>
     </w:p>
@@ -2785,18 +2867,34 @@
           <w:lang w:val="en-US"/>
         </w:rPr>
       </w:pPr>
-      <w:r>
-        <w:rPr>
-          <w:lang w:val="en-US"/>
-        </w:rPr>
-        <w:t xml:space="preserve">TwinCAT ADS is </w:t>
-      </w:r>
-      <w:r>
-        <w:rPr>
-          <w:lang w:val="en-US"/>
-        </w:rPr>
-        <w:t>a protocol written by the makers of TwinCAT</w:t>
-      </w:r>
+      <w:proofErr w:type="spellStart"/>
+      <w:r>
+        <w:rPr>
+          <w:lang w:val="en-US"/>
+        </w:rPr>
+        <w:t>TwinCAT</w:t>
+      </w:r>
+      <w:proofErr w:type="spellEnd"/>
+      <w:r>
+        <w:rPr>
+          <w:lang w:val="en-US"/>
+        </w:rPr>
+        <w:t xml:space="preserve"> ADS is </w:t>
+      </w:r>
+      <w:r>
+        <w:rPr>
+          <w:lang w:val="en-US"/>
+        </w:rPr>
+        <w:t xml:space="preserve">a protocol written by the makers of </w:t>
+      </w:r>
+      <w:proofErr w:type="spellStart"/>
+      <w:r>
+        <w:rPr>
+          <w:lang w:val="en-US"/>
+        </w:rPr>
+        <w:t>TwinCAT</w:t>
+      </w:r>
+      <w:proofErr w:type="spellEnd"/>
       <w:r>
         <w:rPr>
           <w:lang w:val="en-US"/>
@@ -2837,7 +2935,21 @@
         <w:rPr>
           <w:lang w:val="en-US"/>
         </w:rPr>
-        <w:t xml:space="preserve"> within core system of TwinCAT. </w:t>
+        <w:t xml:space="preserve"> within core system of </w:t>
+      </w:r>
+      <w:proofErr w:type="spellStart"/>
+      <w:r>
+        <w:rPr>
+          <w:lang w:val="en-US"/>
+        </w:rPr>
+        <w:t>TwinCAT</w:t>
+      </w:r>
+      <w:proofErr w:type="spellEnd"/>
+      <w:r>
+        <w:rPr>
+          <w:lang w:val="en-US"/>
+        </w:rPr>
+        <w:t xml:space="preserve">. </w:t>
       </w:r>
       <w:r>
         <w:rPr>
@@ -2917,7 +3029,21 @@
           <w:lang w:val="en-US"/>
         </w:rPr>
         <w:lastRenderedPageBreak/>
-        <w:t xml:space="preserve">The group before us used TwinCAT ADS as a protocol for communication, this alone would not be </w:t>
+        <w:t xml:space="preserve">The group before us used </w:t>
+      </w:r>
+      <w:proofErr w:type="spellStart"/>
+      <w:r>
+        <w:rPr>
+          <w:lang w:val="en-US"/>
+        </w:rPr>
+        <w:t>TwinCAT</w:t>
+      </w:r>
+      <w:proofErr w:type="spellEnd"/>
+      <w:r>
+        <w:rPr>
+          <w:lang w:val="en-US"/>
+        </w:rPr>
+        <w:t xml:space="preserve"> ADS as a protocol for communication, this alone would not be </w:t>
       </w:r>
       <w:r>
         <w:rPr>
@@ -2993,7 +3119,7 @@
     </w:p>
     <w:p>
       <w:pPr>
-        <w:pStyle w:val="Lijstalinea"/>
+        <w:pStyle w:val="ListParagraph"/>
         <w:numPr>
           <w:ilvl w:val="0"/>
           <w:numId w:val="2"/>
@@ -3011,7 +3137,7 @@
     </w:p>
     <w:p>
       <w:pPr>
-        <w:pStyle w:val="Lijstalinea"/>
+        <w:pStyle w:val="ListParagraph"/>
         <w:numPr>
           <w:ilvl w:val="0"/>
           <w:numId w:val="2"/>
@@ -3029,7 +3155,7 @@
     </w:p>
     <w:p>
       <w:pPr>
-        <w:pStyle w:val="Lijstalinea"/>
+        <w:pStyle w:val="ListParagraph"/>
         <w:numPr>
           <w:ilvl w:val="0"/>
           <w:numId w:val="2"/>
@@ -3050,16 +3176,24 @@
         </w:rPr>
         <w:t xml:space="preserve"> and Unity that support the </w:t>
       </w:r>
-      <w:r>
-        <w:rPr>
-          <w:lang w:val="en-US"/>
-        </w:rPr>
-        <w:t>TwinCAT.ADS library.</w:t>
-      </w:r>
-    </w:p>
-    <w:p>
-      <w:pPr>
-        <w:pStyle w:val="Lijstalinea"/>
+      <w:proofErr w:type="spellStart"/>
+      <w:r>
+        <w:rPr>
+          <w:lang w:val="en-US"/>
+        </w:rPr>
+        <w:t>TwinCAT.ADS</w:t>
+      </w:r>
+      <w:proofErr w:type="spellEnd"/>
+      <w:r>
+        <w:rPr>
+          <w:lang w:val="en-US"/>
+        </w:rPr>
+        <w:t xml:space="preserve"> library.</w:t>
+      </w:r>
+    </w:p>
+    <w:p>
+      <w:pPr>
+        <w:pStyle w:val="ListParagraph"/>
         <w:numPr>
           <w:ilvl w:val="0"/>
           <w:numId w:val="2"/>
@@ -3096,7 +3230,7 @@
     </w:p>
     <w:p>
       <w:pPr>
-        <w:pStyle w:val="Kop1"/>
+        <w:pStyle w:val="Heading1"/>
         <w:rPr>
           <w:lang w:val="en-US"/>
         </w:rPr>
@@ -3222,8 +3356,16 @@
         <w:rPr>
           <w:lang w:val="en-US"/>
         </w:rPr>
-        <w:t>for TwinCAT</w:t>
-      </w:r>
+        <w:t xml:space="preserve">for </w:t>
+      </w:r>
+      <w:proofErr w:type="spellStart"/>
+      <w:r>
+        <w:rPr>
+          <w:lang w:val="en-US"/>
+        </w:rPr>
+        <w:t>TwinCAT</w:t>
+      </w:r>
+      <w:proofErr w:type="spellEnd"/>
       <w:r>
         <w:rPr>
           <w:lang w:val="en-US"/>
@@ -3277,12 +3419,13 @@
       <w:pPr>
         <w:rPr>
           <w:rFonts w:ascii="Calibri" w:eastAsia="Calibri" w:hAnsi="Calibri" w:cs="Calibri"/>
-        </w:rPr>
-      </w:pPr>
-    </w:p>
-    <w:p>
-      <w:pPr>
-        <w:pStyle w:val="Kop1"/>
+          <w:lang w:val="en-US"/>
+        </w:rPr>
+      </w:pPr>
+    </w:p>
+    <w:p>
+      <w:pPr>
+        <w:pStyle w:val="Heading1"/>
         <w:rPr>
           <w:lang w:val="en-US"/>
         </w:rPr>
@@ -3292,13 +3435,27 @@
         <w:rPr>
           <w:lang w:val="en-US"/>
         </w:rPr>
-        <w:t>Implementing The TwinCAT ADS protocol</w:t>
+        <w:t xml:space="preserve">Implementing The </w:t>
+      </w:r>
+      <w:proofErr w:type="spellStart"/>
+      <w:r>
+        <w:rPr>
+          <w:lang w:val="en-US"/>
+        </w:rPr>
+        <w:t>TwinCAT</w:t>
+      </w:r>
+      <w:proofErr w:type="spellEnd"/>
+      <w:r>
+        <w:rPr>
+          <w:lang w:val="en-US"/>
+        </w:rPr>
+        <w:t xml:space="preserve"> ADS protocol</w:t>
       </w:r>
       <w:bookmarkEnd w:id="8"/>
     </w:p>
     <w:p>
       <w:pPr>
-        <w:pStyle w:val="Kop2"/>
+        <w:pStyle w:val="Heading2"/>
         <w:rPr>
           <w:lang w:val="en-US"/>
         </w:rPr>
@@ -3308,13 +3465,27 @@
         <w:rPr>
           <w:lang w:val="en-US"/>
         </w:rPr>
-        <w:t>Installing the adsClient library in Visual Studio</w:t>
+        <w:t xml:space="preserve">Installing the </w:t>
+      </w:r>
+      <w:proofErr w:type="spellStart"/>
+      <w:r>
+        <w:rPr>
+          <w:lang w:val="en-US"/>
+        </w:rPr>
+        <w:t>adsClient</w:t>
+      </w:r>
+      <w:proofErr w:type="spellEnd"/>
+      <w:r>
+        <w:rPr>
+          <w:lang w:val="en-US"/>
+        </w:rPr>
+        <w:t xml:space="preserve"> library in Visual Studio</w:t>
       </w:r>
       <w:bookmarkEnd w:id="9"/>
     </w:p>
     <w:p>
       <w:pPr>
-        <w:pStyle w:val="Lijstalinea"/>
+        <w:pStyle w:val="ListParagraph"/>
         <w:numPr>
           <w:ilvl w:val="0"/>
           <w:numId w:val="1"/>
@@ -3332,7 +3503,7 @@
     </w:p>
     <w:p>
       <w:pPr>
-        <w:pStyle w:val="Lijstalinea"/>
+        <w:pStyle w:val="ListParagraph"/>
         <w:numPr>
           <w:ilvl w:val="0"/>
           <w:numId w:val="1"/>
@@ -3356,7 +3527,7 @@
     </w:p>
     <w:p>
       <w:pPr>
-        <w:pStyle w:val="Lijstalinea"/>
+        <w:pStyle w:val="ListParagraph"/>
         <w:numPr>
           <w:ilvl w:val="0"/>
           <w:numId w:val="1"/>
@@ -3404,7 +3575,7 @@
     </w:p>
     <w:p>
       <w:pPr>
-        <w:pStyle w:val="Lijstalinea"/>
+        <w:pStyle w:val="ListParagraph"/>
         <w:numPr>
           <w:ilvl w:val="0"/>
           <w:numId w:val="1"/>
@@ -3422,7 +3593,7 @@
     </w:p>
     <w:p>
       <w:pPr>
-        <w:pStyle w:val="Lijstalinea"/>
+        <w:pStyle w:val="ListParagraph"/>
         <w:numPr>
           <w:ilvl w:val="0"/>
           <w:numId w:val="1"/>
@@ -3431,24 +3602,28 @@
           <w:lang w:val="en-US"/>
         </w:rPr>
       </w:pPr>
+      <w:proofErr w:type="spellStart"/>
       <w:r>
         <w:rPr>
           <w:lang w:val="en-US"/>
         </w:rPr>
         <w:t>beckhoff.ads</w:t>
       </w:r>
+      <w:proofErr w:type="spellEnd"/>
       <w:r>
         <w:rPr>
           <w:lang w:val="en-US"/>
         </w:rPr>
         <w:t xml:space="preserve"> (not the server one but the </w:t>
       </w:r>
+      <w:proofErr w:type="spellStart"/>
       <w:r>
         <w:rPr>
           <w:lang w:val="en-US"/>
         </w:rPr>
         <w:t>Beckhoff.TwinCAT.Ads</w:t>
       </w:r>
+      <w:proofErr w:type="spellEnd"/>
       <w:r>
         <w:rPr>
           <w:lang w:val="en-US"/>
@@ -3464,7 +3639,7 @@
     </w:p>
     <w:p>
       <w:pPr>
-        <w:pStyle w:val="Lijstalinea"/>
+        <w:pStyle w:val="ListParagraph"/>
         <w:rPr>
           <w:lang w:val="en-US"/>
         </w:rPr>
@@ -3489,7 +3664,7 @@
     </w:p>
     <w:p>
       <w:pPr>
-        <w:pStyle w:val="Kop2"/>
+        <w:pStyle w:val="Heading2"/>
         <w:rPr>
           <w:lang w:val="en-US"/>
         </w:rPr>
@@ -3518,6 +3693,7 @@
       </w:pPr>
       <w:r>
         <w:rPr>
+          <w:noProof/>
           <w:lang w:val="en-US"/>
         </w:rPr>
         <w:drawing>
@@ -3587,7 +3763,49 @@
         <w:rPr>
           <w:lang w:val="en-US"/>
         </w:rPr>
-        <w:t>the first thing we do is we create a client. We do this by using (AdsClient “clientname” = new AdsClient()</w:t>
+        <w:t>the first thing we do is we create a client. We do this by using (</w:t>
+      </w:r>
+      <w:proofErr w:type="spellStart"/>
+      <w:r>
+        <w:rPr>
+          <w:lang w:val="en-US"/>
+        </w:rPr>
+        <w:t>AdsClient</w:t>
+      </w:r>
+      <w:proofErr w:type="spellEnd"/>
+      <w:r>
+        <w:rPr>
+          <w:lang w:val="en-US"/>
+        </w:rPr>
+        <w:t xml:space="preserve"> “</w:t>
+      </w:r>
+      <w:proofErr w:type="spellStart"/>
+      <w:r>
+        <w:rPr>
+          <w:lang w:val="en-US"/>
+        </w:rPr>
+        <w:t>clientname</w:t>
+      </w:r>
+      <w:proofErr w:type="spellEnd"/>
+      <w:r>
+        <w:rPr>
+          <w:lang w:val="en-US"/>
+        </w:rPr>
+        <w:t xml:space="preserve">” = new </w:t>
+      </w:r>
+      <w:proofErr w:type="spellStart"/>
+      <w:r>
+        <w:rPr>
+          <w:lang w:val="en-US"/>
+        </w:rPr>
+        <w:t>AdsClient</w:t>
+      </w:r>
+      <w:proofErr w:type="spellEnd"/>
+      <w:r>
+        <w:rPr>
+          <w:lang w:val="en-US"/>
+        </w:rPr>
+        <w:t>()</w:t>
       </w:r>
       <w:r>
         <w:rPr>
@@ -3605,7 +3823,21 @@
         <w:rPr>
           <w:lang w:val="en-US"/>
         </w:rPr>
-        <w:t xml:space="preserve">use myClient.Connect to </w:t>
+        <w:t xml:space="preserve">use </w:t>
+      </w:r>
+      <w:proofErr w:type="spellStart"/>
+      <w:r>
+        <w:rPr>
+          <w:lang w:val="en-US"/>
+        </w:rPr>
+        <w:t>myClient.Connect</w:t>
+      </w:r>
+      <w:proofErr w:type="spellEnd"/>
+      <w:r>
+        <w:rPr>
+          <w:lang w:val="en-US"/>
+        </w:rPr>
+        <w:t xml:space="preserve"> to </w:t>
       </w:r>
       <w:r>
         <w:rPr>
@@ -3629,13 +3861,41 @@
         <w:rPr>
           <w:lang w:val="en-US"/>
         </w:rPr>
-        <w:t xml:space="preserve"> so we use AmsNetId.Local and we use the default port of </w:t>
-      </w:r>
-      <w:r>
-        <w:rPr>
-          <w:lang w:val="en-US"/>
-        </w:rPr>
-        <w:t>851. Port 851 is used in twincat 3</w:t>
+        <w:t xml:space="preserve"> so we use </w:t>
+      </w:r>
+      <w:proofErr w:type="spellStart"/>
+      <w:r>
+        <w:rPr>
+          <w:lang w:val="en-US"/>
+        </w:rPr>
+        <w:t>AmsNetId.Local</w:t>
+      </w:r>
+      <w:proofErr w:type="spellEnd"/>
+      <w:r>
+        <w:rPr>
+          <w:lang w:val="en-US"/>
+        </w:rPr>
+        <w:t xml:space="preserve"> and we use the default port of </w:t>
+      </w:r>
+      <w:r>
+        <w:rPr>
+          <w:lang w:val="en-US"/>
+        </w:rPr>
+        <w:t xml:space="preserve">851. Port 851 is used in </w:t>
+      </w:r>
+      <w:proofErr w:type="spellStart"/>
+      <w:r>
+        <w:rPr>
+          <w:lang w:val="en-US"/>
+        </w:rPr>
+        <w:t>twincat</w:t>
+      </w:r>
+      <w:proofErr w:type="spellEnd"/>
+      <w:r>
+        <w:rPr>
+          <w:lang w:val="en-US"/>
+        </w:rPr>
+        <w:t xml:space="preserve"> 3</w:t>
       </w:r>
       <w:r>
         <w:rPr>
@@ -3671,7 +3931,21 @@
         <w:rPr>
           <w:lang w:val="en-US"/>
         </w:rPr>
-        <w:t xml:space="preserve"> used in twincat 2</w:t>
+        <w:t xml:space="preserve"> used in </w:t>
+      </w:r>
+      <w:proofErr w:type="spellStart"/>
+      <w:r>
+        <w:rPr>
+          <w:lang w:val="en-US"/>
+        </w:rPr>
+        <w:t>twincat</w:t>
+      </w:r>
+      <w:proofErr w:type="spellEnd"/>
+      <w:r>
+        <w:rPr>
+          <w:lang w:val="en-US"/>
+        </w:rPr>
+        <w:t xml:space="preserve"> 2</w:t>
       </w:r>
       <w:r>
         <w:rPr>
@@ -3683,7 +3957,21 @@
         <w:rPr>
           <w:lang w:val="en-US"/>
         </w:rPr>
-        <w:t xml:space="preserve"> but since we use twincat 3</w:t>
+        <w:t xml:space="preserve"> but since we use </w:t>
+      </w:r>
+      <w:proofErr w:type="spellStart"/>
+      <w:r>
+        <w:rPr>
+          <w:lang w:val="en-US"/>
+        </w:rPr>
+        <w:t>twincat</w:t>
+      </w:r>
+      <w:proofErr w:type="spellEnd"/>
+      <w:r>
+        <w:rPr>
+          <w:lang w:val="en-US"/>
+        </w:rPr>
+        <w:t xml:space="preserve"> 3</w:t>
       </w:r>
       <w:r>
         <w:rPr>
@@ -3727,6 +4015,7 @@
       </w:pPr>
       <w:r>
         <w:rPr>
+          <w:noProof/>
           <w:lang w:val="en-US"/>
         </w:rPr>
         <w:drawing>
@@ -3799,11 +4088,19 @@
           <w:lang w:val="en-US"/>
         </w:rPr>
       </w:pPr>
-      <w:r>
-        <w:rPr>
-          <w:lang w:val="en-US"/>
-        </w:rPr>
-        <w:t xml:space="preserve">ReadAny </w:t>
+      <w:proofErr w:type="spellStart"/>
+      <w:r>
+        <w:rPr>
+          <w:lang w:val="en-US"/>
+        </w:rPr>
+        <w:t>ReadAny</w:t>
+      </w:r>
+      <w:proofErr w:type="spellEnd"/>
+      <w:r>
+        <w:rPr>
+          <w:lang w:val="en-US"/>
+        </w:rPr>
+        <w:t xml:space="preserve"> </w:t>
       </w:r>
       <w:r>
         <w:rPr>
@@ -3869,13 +4166,35 @@
         <w:rPr>
           <w:lang w:val="en-US"/>
         </w:rPr>
-        <w:t>The string for example can be found in MAIN and the name of the string is testString</w:t>
-      </w:r>
-      <w:r>
-        <w:rPr>
-          <w:lang w:val="en-US"/>
-        </w:rPr>
-        <w:t xml:space="preserve"> (MAIN.testString)</w:t>
+        <w:t xml:space="preserve">The string for example can be found in MAIN and the name of the string is </w:t>
+      </w:r>
+      <w:proofErr w:type="spellStart"/>
+      <w:r>
+        <w:rPr>
+          <w:lang w:val="en-US"/>
+        </w:rPr>
+        <w:t>testString</w:t>
+      </w:r>
+      <w:proofErr w:type="spellEnd"/>
+      <w:r>
+        <w:rPr>
+          <w:lang w:val="en-US"/>
+        </w:rPr>
+        <w:t xml:space="preserve"> (</w:t>
+      </w:r>
+      <w:proofErr w:type="spellStart"/>
+      <w:r>
+        <w:rPr>
+          <w:lang w:val="en-US"/>
+        </w:rPr>
+        <w:t>MAIN.testString</w:t>
+      </w:r>
+      <w:proofErr w:type="spellEnd"/>
+      <w:r>
+        <w:rPr>
+          <w:lang w:val="en-US"/>
+        </w:rPr>
+        <w:t>)</w:t>
       </w:r>
       <w:r>
         <w:rPr>
@@ -3923,13 +4242,41 @@
         <w:rPr>
           <w:lang w:val="en-US"/>
         </w:rPr>
-        <w:t xml:space="preserve">For using bool and int we can use ReadAny. For </w:t>
-      </w:r>
-      <w:r>
-        <w:rPr>
-          <w:lang w:val="en-US"/>
-        </w:rPr>
-        <w:t xml:space="preserve">strings we have to use readValue because </w:t>
+        <w:t xml:space="preserve">For using bool and int we can use </w:t>
+      </w:r>
+      <w:proofErr w:type="spellStart"/>
+      <w:r>
+        <w:rPr>
+          <w:lang w:val="en-US"/>
+        </w:rPr>
+        <w:t>ReadAny</w:t>
+      </w:r>
+      <w:proofErr w:type="spellEnd"/>
+      <w:r>
+        <w:rPr>
+          <w:lang w:val="en-US"/>
+        </w:rPr>
+        <w:t xml:space="preserve">. For </w:t>
+      </w:r>
+      <w:r>
+        <w:rPr>
+          <w:lang w:val="en-US"/>
+        </w:rPr>
+        <w:t xml:space="preserve">strings we have to use </w:t>
+      </w:r>
+      <w:proofErr w:type="spellStart"/>
+      <w:r>
+        <w:rPr>
+          <w:lang w:val="en-US"/>
+        </w:rPr>
+        <w:t>readValue</w:t>
+      </w:r>
+      <w:proofErr w:type="spellEnd"/>
+      <w:r>
+        <w:rPr>
+          <w:lang w:val="en-US"/>
+        </w:rPr>
+        <w:t xml:space="preserve"> because </w:t>
       </w:r>
       <w:r>
         <w:rPr>
@@ -3965,7 +4312,21 @@
         <w:rPr>
           <w:lang w:val="en-US"/>
         </w:rPr>
-        <w:t>. By using Readvalue we avoid this issue.</w:t>
+        <w:t xml:space="preserve">. By using </w:t>
+      </w:r>
+      <w:proofErr w:type="spellStart"/>
+      <w:r>
+        <w:rPr>
+          <w:lang w:val="en-US"/>
+        </w:rPr>
+        <w:t>Readvalue</w:t>
+      </w:r>
+      <w:proofErr w:type="spellEnd"/>
+      <w:r>
+        <w:rPr>
+          <w:lang w:val="en-US"/>
+        </w:rPr>
+        <w:t xml:space="preserve"> we avoid this issue.</w:t>
       </w:r>
       <w:r>
         <w:rPr>
@@ -3989,6 +4350,7 @@
       </w:pPr>
       <w:r>
         <w:rPr>
+          <w:noProof/>
           <w:lang w:val="en-US"/>
         </w:rPr>
         <w:drawing>
@@ -4038,7 +4400,21 @@
         <w:rPr>
           <w:lang w:val="en-US"/>
         </w:rPr>
-        <w:t>For writing values we use WriteAny o</w:t>
+        <w:t xml:space="preserve">For writing values we use </w:t>
+      </w:r>
+      <w:proofErr w:type="spellStart"/>
+      <w:r>
+        <w:rPr>
+          <w:lang w:val="en-US"/>
+        </w:rPr>
+        <w:t>WriteAny</w:t>
+      </w:r>
+      <w:proofErr w:type="spellEnd"/>
+      <w:r>
+        <w:rPr>
+          <w:lang w:val="en-US"/>
+        </w:rPr>
+        <w:t xml:space="preserve"> o</w:t>
       </w:r>
       <w:r>
         <w:rPr>
@@ -4050,19 +4426,55 @@
         <w:rPr>
           <w:lang w:val="en-US"/>
         </w:rPr>
-        <w:t xml:space="preserve"> WriteValue</w:t>
-      </w:r>
-      <w:r>
-        <w:rPr>
-          <w:lang w:val="en-US"/>
-        </w:rPr>
-        <w:t xml:space="preserve">. WriteAny can be used for </w:t>
-      </w:r>
-      <w:r>
-        <w:rPr>
-          <w:lang w:val="en-US"/>
-        </w:rPr>
-        <w:t xml:space="preserve">bools. WirteValue is used for writing </w:t>
+        <w:t xml:space="preserve"> </w:t>
+      </w:r>
+      <w:proofErr w:type="spellStart"/>
+      <w:r>
+        <w:rPr>
+          <w:lang w:val="en-US"/>
+        </w:rPr>
+        <w:t>WriteValue</w:t>
+      </w:r>
+      <w:proofErr w:type="spellEnd"/>
+      <w:r>
+        <w:rPr>
+          <w:lang w:val="en-US"/>
+        </w:rPr>
+        <w:t xml:space="preserve">. </w:t>
+      </w:r>
+      <w:proofErr w:type="spellStart"/>
+      <w:r>
+        <w:rPr>
+          <w:lang w:val="en-US"/>
+        </w:rPr>
+        <w:t>WriteAny</w:t>
+      </w:r>
+      <w:proofErr w:type="spellEnd"/>
+      <w:r>
+        <w:rPr>
+          <w:lang w:val="en-US"/>
+        </w:rPr>
+        <w:t xml:space="preserve"> can be used for </w:t>
+      </w:r>
+      <w:r>
+        <w:rPr>
+          <w:lang w:val="en-US"/>
+        </w:rPr>
+        <w:t xml:space="preserve">bools. </w:t>
+      </w:r>
+      <w:proofErr w:type="spellStart"/>
+      <w:r>
+        <w:rPr>
+          <w:lang w:val="en-US"/>
+        </w:rPr>
+        <w:t>WirteValue</w:t>
+      </w:r>
+      <w:proofErr w:type="spellEnd"/>
+      <w:r>
+        <w:rPr>
+          <w:lang w:val="en-US"/>
+        </w:rPr>
+        <w:t xml:space="preserve"> is used for writing </w:t>
       </w:r>
       <w:r>
         <w:rPr>
@@ -4086,7 +4498,7 @@
     </w:p>
     <w:p>
       <w:pPr>
-        <w:pStyle w:val="Kop2"/>
+        <w:pStyle w:val="Heading2"/>
         <w:rPr>
           <w:lang w:val="en-US"/>
         </w:rPr>
@@ -4131,6 +4543,7 @@
       </w:pPr>
       <w:r>
         <w:rPr>
+          <w:noProof/>
           <w:lang w:val="en-US"/>
         </w:rPr>
         <w:drawing>
@@ -4172,7 +4585,7 @@
     </w:p>
     <w:p>
       <w:pPr>
-        <w:pStyle w:val="Bijschrift"/>
+        <w:pStyle w:val="Caption"/>
         <w:rPr>
           <w:lang w:val="en-US"/>
         </w:rPr>
@@ -4225,6 +4638,7 @@
       </w:pPr>
       <w:r>
         <w:rPr>
+          <w:noProof/>
           <w:lang w:val="en-US"/>
         </w:rPr>
         <w:drawing>
@@ -4266,7 +4680,7 @@
     </w:p>
     <w:p>
       <w:pPr>
-        <w:pStyle w:val="Bijschrift"/>
+        <w:pStyle w:val="Caption"/>
         <w:rPr>
           <w:lang w:val="en-US"/>
         </w:rPr>
@@ -4321,6 +4735,7 @@
       </w:pPr>
       <w:r>
         <w:rPr>
+          <w:noProof/>
           <w:lang w:val="en-US"/>
         </w:rPr>
         <w:drawing>
@@ -4393,6 +4808,7 @@
       </w:pPr>
       <w:r>
         <w:rPr>
+          <w:noProof/>
           <w:lang w:val="en-US"/>
         </w:rPr>
         <w:drawing>
@@ -4479,7 +4895,7 @@
     </w:p>
     <w:p>
       <w:pPr>
-        <w:pStyle w:val="Kop1"/>
+        <w:pStyle w:val="Heading1"/>
         <w:rPr>
           <w:lang w:val="en-US"/>
         </w:rPr>
@@ -4496,7 +4912,7 @@
     </w:p>
     <w:p>
       <w:pPr>
-        <w:pStyle w:val="Lijstalinea"/>
+        <w:pStyle w:val="ListParagraph"/>
         <w:numPr>
           <w:ilvl w:val="0"/>
           <w:numId w:val="1"/>
@@ -4553,7 +4969,7 @@
     </w:p>
     <w:p>
       <w:pPr>
-        <w:pStyle w:val="Lijstalinea"/>
+        <w:pStyle w:val="ListParagraph"/>
         <w:numPr>
           <w:ilvl w:val="0"/>
           <w:numId w:val="1"/>
@@ -4562,11 +4978,19 @@
           <w:lang w:val="en-US"/>
         </w:rPr>
       </w:pPr>
-      <w:r>
-        <w:rPr>
-          <w:lang w:val="en-US"/>
-        </w:rPr>
-        <w:t xml:space="preserve">TwinCAT ADS, implementation and information, website: </w:t>
+      <w:proofErr w:type="spellStart"/>
+      <w:r>
+        <w:rPr>
+          <w:lang w:val="en-US"/>
+        </w:rPr>
+        <w:t>TwinCAT</w:t>
+      </w:r>
+      <w:proofErr w:type="spellEnd"/>
+      <w:r>
+        <w:rPr>
+          <w:lang w:val="en-US"/>
+        </w:rPr>
+        <w:t xml:space="preserve"> ADS, implementation and information, website: </w:t>
       </w:r>
       <w:hyperlink r:id="rId19" w:history="1">
         <w:r>
@@ -4588,7 +5012,7 @@
     </w:p>
     <w:p>
       <w:pPr>
-        <w:pStyle w:val="Lijstalinea"/>
+        <w:pStyle w:val="ListParagraph"/>
         <w:numPr>
           <w:ilvl w:val="0"/>
           <w:numId w:val="1"/>
@@ -4597,11 +5021,19 @@
           <w:lang w:val="en-US"/>
         </w:rPr>
       </w:pPr>
-      <w:r>
-        <w:rPr>
-          <w:lang w:val="en-US"/>
-        </w:rPr>
-        <w:t xml:space="preserve">TwinCAT ADS, </w:t>
+      <w:proofErr w:type="spellStart"/>
+      <w:r>
+        <w:rPr>
+          <w:lang w:val="en-US"/>
+        </w:rPr>
+        <w:t>TwinCAT</w:t>
+      </w:r>
+      <w:proofErr w:type="spellEnd"/>
+      <w:r>
+        <w:rPr>
+          <w:lang w:val="en-US"/>
+        </w:rPr>
+        <w:t xml:space="preserve"> ADS, </w:t>
       </w:r>
       <w:r>
         <w:rPr>
@@ -4627,7 +5059,7 @@
     </w:p>
     <w:p>
       <w:pPr>
-        <w:pStyle w:val="Lijstalinea"/>
+        <w:pStyle w:val="ListParagraph"/>
         <w:numPr>
           <w:ilvl w:val="0"/>
           <w:numId w:val="1"/>
@@ -4636,11 +5068,19 @@
           <w:lang w:val="en-US"/>
         </w:rPr>
       </w:pPr>
-      <w:r>
-        <w:rPr>
-          <w:lang w:val="en-US"/>
-        </w:rPr>
-        <w:t xml:space="preserve">TwinCAT ADS, implementation video, video: </w:t>
+      <w:proofErr w:type="spellStart"/>
+      <w:r>
+        <w:rPr>
+          <w:lang w:val="en-US"/>
+        </w:rPr>
+        <w:t>TwinCAT</w:t>
+      </w:r>
+      <w:proofErr w:type="spellEnd"/>
+      <w:r>
+        <w:rPr>
+          <w:lang w:val="en-US"/>
+        </w:rPr>
+        <w:t xml:space="preserve"> ADS, implementation video, video: </w:t>
       </w:r>
       <w:hyperlink r:id="rId21" w:history="1">
         <w:r>
@@ -4654,7 +5094,7 @@
     </w:p>
     <w:p>
       <w:pPr>
-        <w:pStyle w:val="Lijstalinea"/>
+        <w:pStyle w:val="ListParagraph"/>
         <w:numPr>
           <w:ilvl w:val="0"/>
           <w:numId w:val="1"/>
@@ -4699,7 +5139,7 @@
     </w:p>
     <w:p>
       <w:pPr>
-        <w:pStyle w:val="Lijstalinea"/>
+        <w:pStyle w:val="ListParagraph"/>
         <w:numPr>
           <w:ilvl w:val="0"/>
           <w:numId w:val="1"/>
@@ -4744,9 +5184,787 @@
         </w:rPr>
       </w:pPr>
     </w:p>
+    <w:p>
+      <w:pPr>
+        <w:rPr>
+          <w:lang w:val="en-US"/>
+        </w:rPr>
+      </w:pPr>
+    </w:p>
+    <w:p>
+      <w:pPr>
+        <w:rPr>
+          <w:lang w:val="en-US"/>
+        </w:rPr>
+      </w:pPr>
+    </w:p>
+    <w:p>
+      <w:pPr>
+        <w:rPr>
+          <w:lang w:val="en-US"/>
+        </w:rPr>
+      </w:pPr>
+    </w:p>
+    <w:p>
+      <w:pPr>
+        <w:rPr>
+          <w:lang w:val="en-US"/>
+        </w:rPr>
+      </w:pPr>
+    </w:p>
+    <w:p>
+      <w:pPr>
+        <w:rPr>
+          <w:lang w:val="en-US"/>
+        </w:rPr>
+      </w:pPr>
+    </w:p>
+    <w:p>
+      <w:pPr>
+        <w:rPr>
+          <w:lang w:val="en-US"/>
+        </w:rPr>
+      </w:pPr>
+    </w:p>
+    <w:p>
+      <w:pPr>
+        <w:rPr>
+          <w:lang w:val="en-US"/>
+        </w:rPr>
+      </w:pPr>
+    </w:p>
+    <w:p>
+      <w:pPr>
+        <w:rPr>
+          <w:lang w:val="en-US"/>
+        </w:rPr>
+      </w:pPr>
+    </w:p>
+    <w:p>
+      <w:pPr>
+        <w:rPr>
+          <w:lang w:val="en-US"/>
+        </w:rPr>
+      </w:pPr>
+    </w:p>
+    <w:p>
+      <w:pPr>
+        <w:rPr>
+          <w:lang w:val="en-US"/>
+        </w:rPr>
+      </w:pPr>
+    </w:p>
+    <w:p>
+      <w:pPr>
+        <w:rPr>
+          <w:lang w:val="en-US"/>
+        </w:rPr>
+      </w:pPr>
+    </w:p>
+    <w:p>
+      <w:pPr>
+        <w:rPr>
+          <w:lang w:val="en-US"/>
+        </w:rPr>
+      </w:pPr>
+    </w:p>
+    <w:p>
+      <w:pPr>
+        <w:rPr>
+          <w:lang w:val="en-US"/>
+        </w:rPr>
+      </w:pPr>
+    </w:p>
+    <w:p>
+      <w:pPr>
+        <w:rPr>
+          <w:lang w:val="en-US"/>
+        </w:rPr>
+      </w:pPr>
+    </w:p>
+    <w:p>
+      <w:pPr>
+        <w:rPr>
+          <w:lang w:val="en-US"/>
+        </w:rPr>
+      </w:pPr>
+    </w:p>
+    <w:p>
+      <w:pPr>
+        <w:rPr>
+          <w:lang w:val="en-US"/>
+        </w:rPr>
+      </w:pPr>
+    </w:p>
+    <w:p>
+      <w:pPr>
+        <w:rPr>
+          <w:lang w:val="en-US"/>
+        </w:rPr>
+      </w:pPr>
+    </w:p>
+    <w:p>
+      <w:pPr>
+        <w:rPr>
+          <w:lang w:val="en-US"/>
+        </w:rPr>
+      </w:pPr>
+    </w:p>
+    <w:p>
+      <w:pPr>
+        <w:rPr>
+          <w:lang w:val="en-US"/>
+        </w:rPr>
+      </w:pPr>
+    </w:p>
+    <w:p>
+      <w:pPr>
+        <w:pStyle w:val="Heading1"/>
+        <w:rPr>
+          <w:color w:val="4472C4" w:themeColor="accent1"/>
+          <w:lang w:val="en-US"/>
+        </w:rPr>
+      </w:pPr>
+      <w:r>
+        <w:rPr>
+          <w:color w:val="4472C4" w:themeColor="accent1"/>
+          <w:lang w:val="en-US"/>
+        </w:rPr>
+        <w:lastRenderedPageBreak/>
+        <w:t>Final result</w:t>
+      </w:r>
+    </w:p>
+    <w:p>
+      <w:pPr>
+        <w:rPr>
+          <w:lang w:val="en-US"/>
+        </w:rPr>
+      </w:pPr>
+      <w:r>
+        <w:rPr>
+          <w:lang w:val="en-US"/>
+        </w:rPr>
+        <w:t xml:space="preserve">For the final application we wanted to control the speed and the position of the </w:t>
+      </w:r>
+      <w:proofErr w:type="spellStart"/>
+      <w:r>
+        <w:rPr>
+          <w:lang w:val="en-US"/>
+        </w:rPr>
+        <w:t>roboticArm</w:t>
+      </w:r>
+      <w:proofErr w:type="spellEnd"/>
+      <w:r>
+        <w:rPr>
+          <w:lang w:val="en-US"/>
+        </w:rPr>
+        <w:t xml:space="preserve"> using ADS</w:t>
+      </w:r>
+      <w:r>
+        <w:rPr>
+          <w:lang w:val="en-US"/>
+        </w:rPr>
+        <w:t xml:space="preserve">. To </w:t>
+      </w:r>
+      <w:r>
+        <w:rPr>
+          <w:lang w:val="en-US"/>
+        </w:rPr>
+        <w:t>achieve</w:t>
+      </w:r>
+      <w:r>
+        <w:rPr>
+          <w:lang w:val="en-US"/>
+        </w:rPr>
+        <w:t xml:space="preserve"> this we made a </w:t>
+      </w:r>
+      <w:proofErr w:type="spellStart"/>
+      <w:r>
+        <w:rPr>
+          <w:lang w:val="en-US"/>
+        </w:rPr>
+        <w:t>roboticArm</w:t>
+      </w:r>
+      <w:r>
+        <w:rPr>
+          <w:lang w:val="en-US"/>
+        </w:rPr>
+        <w:t>Controller</w:t>
+      </w:r>
+      <w:proofErr w:type="spellEnd"/>
+      <w:r>
+        <w:rPr>
+          <w:lang w:val="en-US"/>
+        </w:rPr>
+        <w:t xml:space="preserve"> </w:t>
+      </w:r>
+      <w:r>
+        <w:rPr>
+          <w:lang w:val="en-US"/>
+        </w:rPr>
+        <w:t xml:space="preserve">class </w:t>
+      </w:r>
+      <w:r>
+        <w:rPr>
+          <w:lang w:val="en-US"/>
+        </w:rPr>
+        <w:t>to control the robotic arm.</w:t>
+      </w:r>
+    </w:p>
+    <w:p>
+      <w:pPr>
+        <w:rPr>
+          <w:sz w:val="32"/>
+          <w:szCs w:val="32"/>
+          <w:lang w:val="en-US"/>
+        </w:rPr>
+      </w:pPr>
+      <w:r>
+        <w:rPr>
+          <w:sz w:val="32"/>
+          <w:szCs w:val="32"/>
+          <w:lang w:val="en-US"/>
+        </w:rPr>
+        <w:drawing>
+          <wp:inline distT="0" distB="0" distL="0" distR="0" wp14:anchorId="22D31930" wp14:editId="2F685EA6">
+            <wp:extent cx="5760720" cy="2650490"/>
+            <wp:effectExtent l="0" t="0" r="0" b="0"/>
+            <wp:docPr id="11" name="Picture 11" descr="A screen shot of a computer code&#10;&#10;Description automatically generated with low confidence"/>
+            <wp:cNvGraphicFramePr>
+              <a:graphicFrameLocks xmlns:a="http://schemas.openxmlformats.org/drawingml/2006/main" noChangeAspect="1"/>
+            </wp:cNvGraphicFramePr>
+            <a:graphic xmlns:a="http://schemas.openxmlformats.org/drawingml/2006/main">
+              <a:graphicData uri="http://schemas.openxmlformats.org/drawingml/2006/picture">
+                <pic:pic xmlns:pic="http://schemas.openxmlformats.org/drawingml/2006/picture">
+                  <pic:nvPicPr>
+                    <pic:cNvPr id="11" name="Picture 11" descr="A screen shot of a computer code&#10;&#10;Description automatically generated with low confidence"/>
+                    <pic:cNvPicPr/>
+                  </pic:nvPicPr>
+                  <pic:blipFill>
+                    <a:blip r:embed="rId24"/>
+                    <a:stretch>
+                      <a:fillRect/>
+                    </a:stretch>
+                  </pic:blipFill>
+                  <pic:spPr>
+                    <a:xfrm>
+                      <a:off x="0" y="0"/>
+                      <a:ext cx="5760720" cy="2650490"/>
+                    </a:xfrm>
+                    <a:prstGeom prst="rect">
+                      <a:avLst/>
+                    </a:prstGeom>
+                  </pic:spPr>
+                </pic:pic>
+              </a:graphicData>
+            </a:graphic>
+          </wp:inline>
+        </w:drawing>
+      </w:r>
+    </w:p>
+    <w:p>
+      <w:pPr>
+        <w:rPr>
+          <w:lang w:val="en-US"/>
+        </w:rPr>
+      </w:pPr>
+      <w:r>
+        <w:rPr>
+          <w:lang w:val="en-US"/>
+        </w:rPr>
+        <w:t xml:space="preserve">I started with making a </w:t>
+      </w:r>
+      <w:proofErr w:type="spellStart"/>
+      <w:r>
+        <w:rPr>
+          <w:lang w:val="en-US"/>
+        </w:rPr>
+        <w:t>RobotArmController</w:t>
+      </w:r>
+      <w:proofErr w:type="spellEnd"/>
+      <w:r>
+        <w:rPr>
+          <w:lang w:val="en-US"/>
+        </w:rPr>
+        <w:t xml:space="preserve"> where we can pass in the Ip address of the plc we want to connect to. It will make a new client and tries to connect to the plc. If it cant connect it will throw an exception. If it can connect it will create the variable Handles of the variables we want to control.</w:t>
+      </w:r>
+    </w:p>
+    <w:p>
+      <w:pPr>
+        <w:rPr>
+          <w:lang w:val="en-US"/>
+        </w:rPr>
+      </w:pPr>
+    </w:p>
+    <w:p>
+      <w:pPr>
+        <w:rPr>
+          <w:lang w:val="en-US"/>
+        </w:rPr>
+      </w:pPr>
+      <w:r>
+        <w:rPr>
+          <w:lang w:val="en-US"/>
+        </w:rPr>
+        <w:drawing>
+          <wp:inline distT="0" distB="0" distL="0" distR="0" wp14:anchorId="31E58D9E" wp14:editId="326B0937">
+            <wp:extent cx="5760720" cy="1775460"/>
+            <wp:effectExtent l="0" t="0" r="0" b="0"/>
+            <wp:docPr id="13" name="Picture 13" descr="A screen shot of a computer code&#10;&#10;Description automatically generated with low confidence"/>
+            <wp:cNvGraphicFramePr>
+              <a:graphicFrameLocks xmlns:a="http://schemas.openxmlformats.org/drawingml/2006/main" noChangeAspect="1"/>
+            </wp:cNvGraphicFramePr>
+            <a:graphic xmlns:a="http://schemas.openxmlformats.org/drawingml/2006/main">
+              <a:graphicData uri="http://schemas.openxmlformats.org/drawingml/2006/picture">
+                <pic:pic xmlns:pic="http://schemas.openxmlformats.org/drawingml/2006/picture">
+                  <pic:nvPicPr>
+                    <pic:cNvPr id="13" name="Picture 13" descr="A screen shot of a computer code&#10;&#10;Description automatically generated with low confidence"/>
+                    <pic:cNvPicPr/>
+                  </pic:nvPicPr>
+                  <pic:blipFill>
+                    <a:blip r:embed="rId25"/>
+                    <a:stretch>
+                      <a:fillRect/>
+                    </a:stretch>
+                  </pic:blipFill>
+                  <pic:spPr>
+                    <a:xfrm>
+                      <a:off x="0" y="0"/>
+                      <a:ext cx="5760720" cy="1775460"/>
+                    </a:xfrm>
+                    <a:prstGeom prst="rect">
+                      <a:avLst/>
+                    </a:prstGeom>
+                  </pic:spPr>
+                </pic:pic>
+              </a:graphicData>
+            </a:graphic>
+          </wp:inline>
+        </w:drawing>
+      </w:r>
+    </w:p>
+    <w:p>
+      <w:pPr>
+        <w:rPr>
+          <w:lang w:val="en-US"/>
+        </w:rPr>
+      </w:pPr>
+      <w:r>
+        <w:rPr>
+          <w:lang w:val="en-US"/>
+        </w:rPr>
+        <w:t xml:space="preserve">I then made a </w:t>
+      </w:r>
+      <w:proofErr w:type="spellStart"/>
+      <w:r>
+        <w:rPr>
+          <w:lang w:val="en-US"/>
+        </w:rPr>
+        <w:t>MoveArmToPosition</w:t>
+      </w:r>
+      <w:proofErr w:type="spellEnd"/>
+      <w:r>
+        <w:rPr>
+          <w:lang w:val="en-US"/>
+        </w:rPr>
+        <w:t xml:space="preserve"> function where we can control the arm based on a given position. This position will be calculated using the unity application. First we check if the robotic arm should be moved or if it is already at the location we want it to be. If the robot is already where we want it to be then it will Write to the console that the robot is already at the correct location and we return out of the application. If it is not yet at the correct position we will move it to the correct location. We do this by first displaying the current location. Then it will move to the location we want it to move to. We will then also print out the location it will move to.</w:t>
+      </w:r>
+    </w:p>
+    <w:p>
+      <w:pPr>
+        <w:rPr>
+          <w:lang w:val="en-US"/>
+        </w:rPr>
+      </w:pPr>
+    </w:p>
+    <w:p>
+      <w:pPr>
+        <w:rPr>
+          <w:lang w:val="en-US"/>
+        </w:rPr>
+      </w:pPr>
+      <w:r>
+        <w:rPr>
+          <w:lang w:val="en-US"/>
+        </w:rPr>
+        <w:lastRenderedPageBreak/>
+        <w:drawing>
+          <wp:inline distT="0" distB="0" distL="0" distR="0" wp14:anchorId="62432460" wp14:editId="6CC5AC89">
+            <wp:extent cx="5760720" cy="1914525"/>
+            <wp:effectExtent l="0" t="0" r="0" b="9525"/>
+            <wp:docPr id="15" name="Picture 15" descr="A screen shot of a computer program&#10;&#10;Description automatically generated with low confidence"/>
+            <wp:cNvGraphicFramePr>
+              <a:graphicFrameLocks xmlns:a="http://schemas.openxmlformats.org/drawingml/2006/main" noChangeAspect="1"/>
+            </wp:cNvGraphicFramePr>
+            <a:graphic xmlns:a="http://schemas.openxmlformats.org/drawingml/2006/main">
+              <a:graphicData uri="http://schemas.openxmlformats.org/drawingml/2006/picture">
+                <pic:pic xmlns:pic="http://schemas.openxmlformats.org/drawingml/2006/picture">
+                  <pic:nvPicPr>
+                    <pic:cNvPr id="15" name="Picture 15" descr="A screen shot of a computer program&#10;&#10;Description automatically generated with low confidence"/>
+                    <pic:cNvPicPr/>
+                  </pic:nvPicPr>
+                  <pic:blipFill>
+                    <a:blip r:embed="rId26"/>
+                    <a:stretch>
+                      <a:fillRect/>
+                    </a:stretch>
+                  </pic:blipFill>
+                  <pic:spPr>
+                    <a:xfrm>
+                      <a:off x="0" y="0"/>
+                      <a:ext cx="5760720" cy="1914525"/>
+                    </a:xfrm>
+                    <a:prstGeom prst="rect">
+                      <a:avLst/>
+                    </a:prstGeom>
+                  </pic:spPr>
+                </pic:pic>
+              </a:graphicData>
+            </a:graphic>
+          </wp:inline>
+        </w:drawing>
+      </w:r>
+    </w:p>
+    <w:p>
+      <w:pPr>
+        <w:rPr>
+          <w:lang w:val="en-US"/>
+        </w:rPr>
+      </w:pPr>
+      <w:r>
+        <w:rPr>
+          <w:lang w:val="en-US"/>
+        </w:rPr>
+        <w:t xml:space="preserve">We also have a function to control the arm speed named </w:t>
+      </w:r>
+      <w:proofErr w:type="spellStart"/>
+      <w:r>
+        <w:rPr>
+          <w:lang w:val="en-US"/>
+        </w:rPr>
+        <w:t>ChangeArmSpeed</w:t>
+      </w:r>
+      <w:proofErr w:type="spellEnd"/>
+      <w:r>
+        <w:rPr>
+          <w:lang w:val="en-US"/>
+        </w:rPr>
+        <w:t xml:space="preserve">. This function works in the same way as the </w:t>
+      </w:r>
+      <w:proofErr w:type="spellStart"/>
+      <w:r>
+        <w:rPr>
+          <w:lang w:val="en-US"/>
+        </w:rPr>
+        <w:t>MoveArmToPosition</w:t>
+      </w:r>
+      <w:proofErr w:type="spellEnd"/>
+      <w:r>
+        <w:rPr>
+          <w:lang w:val="en-US"/>
+        </w:rPr>
+        <w:t xml:space="preserve"> function works. </w:t>
+      </w:r>
+      <w:r>
+        <w:rPr>
+          <w:lang w:val="en-US"/>
+        </w:rPr>
+        <w:t xml:space="preserve">The only difference is we use the speed variable here and not the position variable. </w:t>
+      </w:r>
+    </w:p>
+    <w:p>
+      <w:pPr>
+        <w:rPr>
+          <w:lang w:val="en-US"/>
+        </w:rPr>
+      </w:pPr>
+    </w:p>
+    <w:p>
+      <w:pPr>
+        <w:rPr>
+          <w:lang w:val="en-US"/>
+        </w:rPr>
+      </w:pPr>
+      <w:r>
+        <w:rPr>
+          <w:lang w:val="en-US"/>
+        </w:rPr>
+        <w:drawing>
+          <wp:inline distT="0" distB="0" distL="0" distR="0" wp14:anchorId="2CA7CA4D" wp14:editId="3C08AE23">
+            <wp:extent cx="2502029" cy="781090"/>
+            <wp:effectExtent l="0" t="0" r="0" b="0"/>
+            <wp:docPr id="16" name="Picture 16" descr="A picture containing text, font, screenshot&#10;&#10;Description automatically generated"/>
+            <wp:cNvGraphicFramePr>
+              <a:graphicFrameLocks xmlns:a="http://schemas.openxmlformats.org/drawingml/2006/main" noChangeAspect="1"/>
+            </wp:cNvGraphicFramePr>
+            <a:graphic xmlns:a="http://schemas.openxmlformats.org/drawingml/2006/main">
+              <a:graphicData uri="http://schemas.openxmlformats.org/drawingml/2006/picture">
+                <pic:pic xmlns:pic="http://schemas.openxmlformats.org/drawingml/2006/picture">
+                  <pic:nvPicPr>
+                    <pic:cNvPr id="16" name="Picture 16" descr="A picture containing text, font, screenshot&#10;&#10;Description automatically generated"/>
+                    <pic:cNvPicPr/>
+                  </pic:nvPicPr>
+                  <pic:blipFill>
+                    <a:blip r:embed="rId27"/>
+                    <a:stretch>
+                      <a:fillRect/>
+                    </a:stretch>
+                  </pic:blipFill>
+                  <pic:spPr>
+                    <a:xfrm>
+                      <a:off x="0" y="0"/>
+                      <a:ext cx="2502029" cy="781090"/>
+                    </a:xfrm>
+                    <a:prstGeom prst="rect">
+                      <a:avLst/>
+                    </a:prstGeom>
+                  </pic:spPr>
+                </pic:pic>
+              </a:graphicData>
+            </a:graphic>
+          </wp:inline>
+        </w:drawing>
+      </w:r>
+    </w:p>
+    <w:p>
+      <w:pPr>
+        <w:rPr>
+          <w:lang w:val="en-US"/>
+        </w:rPr>
+      </w:pPr>
+      <w:r>
+        <w:rPr>
+          <w:lang w:val="en-US"/>
+        </w:rPr>
+        <w:drawing>
+          <wp:inline distT="0" distB="0" distL="0" distR="0" wp14:anchorId="101EFF5D" wp14:editId="103739E7">
+            <wp:extent cx="2114659" cy="806491"/>
+            <wp:effectExtent l="0" t="0" r="0" b="0"/>
+            <wp:docPr id="17" name="Picture 17" descr="A picture containing text, font, screenshot, design&#10;&#10;Description automatically generated"/>
+            <wp:cNvGraphicFramePr>
+              <a:graphicFrameLocks xmlns:a="http://schemas.openxmlformats.org/drawingml/2006/main" noChangeAspect="1"/>
+            </wp:cNvGraphicFramePr>
+            <a:graphic xmlns:a="http://schemas.openxmlformats.org/drawingml/2006/main">
+              <a:graphicData uri="http://schemas.openxmlformats.org/drawingml/2006/picture">
+                <pic:pic xmlns:pic="http://schemas.openxmlformats.org/drawingml/2006/picture">
+                  <pic:nvPicPr>
+                    <pic:cNvPr id="17" name="Picture 17" descr="A picture containing text, font, screenshot, design&#10;&#10;Description automatically generated"/>
+                    <pic:cNvPicPr/>
+                  </pic:nvPicPr>
+                  <pic:blipFill>
+                    <a:blip r:embed="rId28"/>
+                    <a:stretch>
+                      <a:fillRect/>
+                    </a:stretch>
+                  </pic:blipFill>
+                  <pic:spPr>
+                    <a:xfrm>
+                      <a:off x="0" y="0"/>
+                      <a:ext cx="2114659" cy="806491"/>
+                    </a:xfrm>
+                    <a:prstGeom prst="rect">
+                      <a:avLst/>
+                    </a:prstGeom>
+                  </pic:spPr>
+                </pic:pic>
+              </a:graphicData>
+            </a:graphic>
+          </wp:inline>
+        </w:drawing>
+      </w:r>
+    </w:p>
+    <w:p>
+      <w:pPr>
+        <w:rPr>
+          <w:lang w:val="en-US"/>
+        </w:rPr>
+      </w:pPr>
+      <w:r>
+        <w:rPr>
+          <w:lang w:val="en-US"/>
+        </w:rPr>
+        <w:t>Then we have the Disconnect and the Dispose functions. The disconnect function disconnects the current plc form the client so another plc can be connected. The dispose function removes the client entirely so it should only be called at the end of the program.</w:t>
+      </w:r>
+    </w:p>
+    <w:p>
+      <w:pPr>
+        <w:rPr>
+          <w:lang w:val="en-US"/>
+        </w:rPr>
+      </w:pPr>
+    </w:p>
+    <w:p>
+      <w:pPr>
+        <w:rPr>
+          <w:lang w:val="en-US"/>
+        </w:rPr>
+      </w:pPr>
+      <w:r>
+        <w:rPr>
+          <w:lang w:val="en-US"/>
+        </w:rPr>
+        <w:drawing>
+          <wp:inline distT="0" distB="0" distL="0" distR="0" wp14:anchorId="554838BE" wp14:editId="4EB5BCD8">
+            <wp:extent cx="5689892" cy="869995"/>
+            <wp:effectExtent l="0" t="0" r="6350" b="6350"/>
+            <wp:docPr id="18" name="Picture 18"/>
+            <wp:cNvGraphicFramePr>
+              <a:graphicFrameLocks xmlns:a="http://schemas.openxmlformats.org/drawingml/2006/main" noChangeAspect="1"/>
+            </wp:cNvGraphicFramePr>
+            <a:graphic xmlns:a="http://schemas.openxmlformats.org/drawingml/2006/main">
+              <a:graphicData uri="http://schemas.openxmlformats.org/drawingml/2006/picture">
+                <pic:pic xmlns:pic="http://schemas.openxmlformats.org/drawingml/2006/picture">
+                  <pic:nvPicPr>
+                    <pic:cNvPr id="1" name=""/>
+                    <pic:cNvPicPr/>
+                  </pic:nvPicPr>
+                  <pic:blipFill>
+                    <a:blip r:embed="rId29"/>
+                    <a:stretch>
+                      <a:fillRect/>
+                    </a:stretch>
+                  </pic:blipFill>
+                  <pic:spPr>
+                    <a:xfrm>
+                      <a:off x="0" y="0"/>
+                      <a:ext cx="5689892" cy="869995"/>
+                    </a:xfrm>
+                    <a:prstGeom prst="rect">
+                      <a:avLst/>
+                    </a:prstGeom>
+                  </pic:spPr>
+                </pic:pic>
+              </a:graphicData>
+            </a:graphic>
+          </wp:inline>
+        </w:drawing>
+      </w:r>
+    </w:p>
+    <w:p>
+      <w:pPr>
+        <w:rPr>
+          <w:lang w:val="en-US"/>
+        </w:rPr>
+      </w:pPr>
+      <w:r>
+        <w:rPr>
+          <w:lang w:val="en-US"/>
+        </w:rPr>
+        <w:t xml:space="preserve">I then made a </w:t>
+      </w:r>
+      <w:proofErr w:type="spellStart"/>
+      <w:r>
+        <w:rPr>
+          <w:lang w:val="en-US"/>
+        </w:rPr>
+        <w:t>GetCurrentArmLocation</w:t>
+      </w:r>
+      <w:proofErr w:type="spellEnd"/>
+      <w:r>
+        <w:rPr>
+          <w:lang w:val="en-US"/>
+        </w:rPr>
+        <w:t xml:space="preserve"> function that returns a dynamic variable of the current arm location. This is needed to check the current location of the arm in the change arm location function. </w:t>
+      </w:r>
+    </w:p>
+    <w:p>
+      <w:pPr>
+        <w:rPr>
+          <w:lang w:val="en-US"/>
+        </w:rPr>
+      </w:pPr>
+      <w:r>
+        <w:rPr>
+          <w:lang w:val="en-US"/>
+        </w:rPr>
+        <w:drawing>
+          <wp:inline distT="0" distB="0" distL="0" distR="0" wp14:anchorId="32FEF2C5" wp14:editId="51347115">
+            <wp:extent cx="5760720" cy="1045845"/>
+            <wp:effectExtent l="0" t="0" r="0" b="1905"/>
+            <wp:docPr id="19" name="Picture 19" descr="A screen shot of a computer&#10;&#10;Description automatically generated with low confidence"/>
+            <wp:cNvGraphicFramePr>
+              <a:graphicFrameLocks xmlns:a="http://schemas.openxmlformats.org/drawingml/2006/main" noChangeAspect="1"/>
+            </wp:cNvGraphicFramePr>
+            <a:graphic xmlns:a="http://schemas.openxmlformats.org/drawingml/2006/main">
+              <a:graphicData uri="http://schemas.openxmlformats.org/drawingml/2006/picture">
+                <pic:pic xmlns:pic="http://schemas.openxmlformats.org/drawingml/2006/picture">
+                  <pic:nvPicPr>
+                    <pic:cNvPr id="19" name="Picture 19" descr="A screen shot of a computer&#10;&#10;Description automatically generated with low confidence"/>
+                    <pic:cNvPicPr/>
+                  </pic:nvPicPr>
+                  <pic:blipFill>
+                    <a:blip r:embed="rId30"/>
+                    <a:stretch>
+                      <a:fillRect/>
+                    </a:stretch>
+                  </pic:blipFill>
+                  <pic:spPr>
+                    <a:xfrm>
+                      <a:off x="0" y="0"/>
+                      <a:ext cx="5760720" cy="1045845"/>
+                    </a:xfrm>
+                    <a:prstGeom prst="rect">
+                      <a:avLst/>
+                    </a:prstGeom>
+                  </pic:spPr>
+                </pic:pic>
+              </a:graphicData>
+            </a:graphic>
+          </wp:inline>
+        </w:drawing>
+      </w:r>
+    </w:p>
+    <w:p>
+      <w:pPr>
+        <w:rPr>
+          <w:lang w:val="en-US"/>
+        </w:rPr>
+      </w:pPr>
+      <w:r>
+        <w:rPr>
+          <w:lang w:val="en-US"/>
+        </w:rPr>
+        <w:t xml:space="preserve">I made a similar function to the </w:t>
+      </w:r>
+      <w:proofErr w:type="spellStart"/>
+      <w:r>
+        <w:rPr>
+          <w:lang w:val="en-US"/>
+        </w:rPr>
+        <w:t>GetCurrentArmLocation</w:t>
+      </w:r>
+      <w:proofErr w:type="spellEnd"/>
+      <w:r>
+        <w:rPr>
+          <w:lang w:val="en-US"/>
+        </w:rPr>
+        <w:t xml:space="preserve"> but this will return the current speed of the arm and not the location of the arm. This is used in the </w:t>
+      </w:r>
+      <w:proofErr w:type="spellStart"/>
+      <w:r>
+        <w:rPr>
+          <w:lang w:val="en-US"/>
+        </w:rPr>
+        <w:t>ChangeArmSpeed</w:t>
+      </w:r>
+      <w:proofErr w:type="spellEnd"/>
+      <w:r>
+        <w:rPr>
+          <w:lang w:val="en-US"/>
+        </w:rPr>
+        <w:t xml:space="preserve"> function.</w:t>
+      </w:r>
+    </w:p>
+    <w:p>
+      <w:pPr>
+        <w:rPr>
+          <w:lang w:val="en-US"/>
+        </w:rPr>
+      </w:pPr>
+    </w:p>
     <w:sectPr>
-      <w:headerReference w:type="default" r:id="rId24"/>
-      <w:footerReference w:type="default" r:id="rId25"/>
+      <w:headerReference w:type="default" r:id="rId31"/>
+      <w:footerReference w:type="default" r:id="rId32"/>
       <w:pgSz w:w="11906" w:h="16838"/>
       <w:pgMar w:top="1417" w:right="1417" w:bottom="1417" w:left="1417" w:header="708" w:footer="708" w:gutter="0"/>
       <w:pgNumType w:start="0"/>
@@ -4803,7 +6021,7 @@
     <w:sdtContent>
       <w:p>
         <w:pPr>
-          <w:pStyle w:val="Voettekst"/>
+          <w:pStyle w:val="Footer"/>
           <w:jc w:val="right"/>
         </w:pPr>
         <w:r>
@@ -4826,7 +6044,7 @@
   </w:sdt>
   <w:p>
     <w:pPr>
-      <w:pStyle w:val="Voettekst"/>
+      <w:pStyle w:val="Footer"/>
     </w:pPr>
   </w:p>
 </w:ftr>
@@ -4887,7 +6105,7 @@
         </w:tcPr>
         <w:p>
           <w:pPr>
-            <w:pStyle w:val="Koptekst"/>
+            <w:pStyle w:val="Header"/>
             <w:ind w:left="-115"/>
           </w:pPr>
         </w:p>
@@ -4898,7 +6116,7 @@
         </w:tcPr>
         <w:p>
           <w:pPr>
-            <w:pStyle w:val="Koptekst"/>
+            <w:pStyle w:val="Header"/>
             <w:jc w:val="center"/>
           </w:pPr>
         </w:p>
@@ -4909,7 +6127,7 @@
         </w:tcPr>
         <w:p>
           <w:pPr>
-            <w:pStyle w:val="Koptekst"/>
+            <w:pStyle w:val="Header"/>
             <w:ind w:right="-115"/>
             <w:jc w:val="right"/>
           </w:pPr>
@@ -4919,7 +6137,7 @@
   </w:tbl>
   <w:p>
     <w:pPr>
-      <w:pStyle w:val="Koptekst"/>
+      <w:pStyle w:val="Header"/>
     </w:pPr>
   </w:p>
 </w:hdr>
@@ -5557,15 +6775,15 @@
     <w:lsdException w:name="Unresolved Mention" w:semiHidden="1" w:unhideWhenUsed="1"/>
     <w:lsdException w:name="Smart Link" w:semiHidden="1" w:unhideWhenUsed="1"/>
   </w:latentStyles>
-  <w:style w:type="paragraph" w:default="1" w:styleId="Standaard">
+  <w:style w:type="paragraph" w:default="1" w:styleId="Normal">
     <w:name w:val="Normal"/>
     <w:qFormat/>
   </w:style>
-  <w:style w:type="paragraph" w:styleId="Kop1">
+  <w:style w:type="paragraph" w:styleId="Heading1">
     <w:name w:val="heading 1"/>
-    <w:basedOn w:val="Standaard"/>
-    <w:next w:val="Standaard"/>
-    <w:link w:val="Kop1Char"/>
+    <w:basedOn w:val="Normal"/>
+    <w:next w:val="Normal"/>
+    <w:link w:val="Heading1Char"/>
     <w:uiPriority w:val="9"/>
     <w:qFormat/>
     <w:rsid w:val="00F52942"/>
@@ -5582,11 +6800,11 @@
       <w:szCs w:val="32"/>
     </w:rPr>
   </w:style>
-  <w:style w:type="paragraph" w:styleId="Kop2">
+  <w:style w:type="paragraph" w:styleId="Heading2">
     <w:name w:val="heading 2"/>
-    <w:basedOn w:val="Standaard"/>
-    <w:next w:val="Standaard"/>
-    <w:link w:val="Kop2Char"/>
+    <w:basedOn w:val="Normal"/>
+    <w:next w:val="Normal"/>
+    <w:link w:val="Heading2Char"/>
     <w:uiPriority w:val="9"/>
     <w:unhideWhenUsed/>
     <w:qFormat/>
@@ -5604,13 +6822,13 @@
       <w:szCs w:val="26"/>
     </w:rPr>
   </w:style>
-  <w:style w:type="character" w:default="1" w:styleId="Standaardalinea-lettertype">
+  <w:style w:type="character" w:default="1" w:styleId="DefaultParagraphFont">
     <w:name w:val="Default Paragraph Font"/>
     <w:uiPriority w:val="1"/>
     <w:semiHidden/>
     <w:unhideWhenUsed/>
   </w:style>
-  <w:style w:type="table" w:default="1" w:styleId="Standaardtabel">
+  <w:style w:type="table" w:default="1" w:styleId="TableNormal">
     <w:name w:val="Normal Table"/>
     <w:uiPriority w:val="99"/>
     <w:semiHidden/>
@@ -5625,15 +6843,15 @@
       </w:tblCellMar>
     </w:tblPr>
   </w:style>
-  <w:style w:type="numbering" w:default="1" w:styleId="Geenlijst">
+  <w:style w:type="numbering" w:default="1" w:styleId="NoList">
     <w:name w:val="No List"/>
     <w:uiPriority w:val="99"/>
     <w:semiHidden/>
     <w:unhideWhenUsed/>
   </w:style>
-  <w:style w:type="table" w:styleId="Tabelraster">
+  <w:style w:type="table" w:styleId="TableGrid">
     <w:name w:val="Table Grid"/>
-    <w:basedOn w:val="Standaardtabel"/>
+    <w:basedOn w:val="TableNormal"/>
     <w:uiPriority w:val="59"/>
     <w:rsid w:val="00FB4123"/>
     <w:pPr>
@@ -5650,16 +6868,16 @@
       </w:tblBorders>
     </w:tblPr>
   </w:style>
-  <w:style w:type="character" w:customStyle="1" w:styleId="KoptekstChar">
-    <w:name w:val="Koptekst Char"/>
-    <w:basedOn w:val="Standaardalinea-lettertype"/>
-    <w:link w:val="Koptekst"/>
+  <w:style w:type="character" w:customStyle="1" w:styleId="HeaderChar">
+    <w:name w:val="Header Char"/>
+    <w:basedOn w:val="DefaultParagraphFont"/>
+    <w:link w:val="Header"/>
     <w:uiPriority w:val="99"/>
   </w:style>
-  <w:style w:type="paragraph" w:styleId="Koptekst">
+  <w:style w:type="paragraph" w:styleId="Header">
     <w:name w:val="header"/>
-    <w:basedOn w:val="Standaard"/>
-    <w:link w:val="KoptekstChar"/>
+    <w:basedOn w:val="Normal"/>
+    <w:link w:val="HeaderChar"/>
     <w:uiPriority w:val="99"/>
     <w:unhideWhenUsed/>
     <w:rsid w:val="00B918A0"/>
@@ -5671,16 +6889,16 @@
       <w:spacing w:after="0" w:line="240" w:lineRule="auto"/>
     </w:pPr>
   </w:style>
-  <w:style w:type="character" w:customStyle="1" w:styleId="VoettekstChar">
-    <w:name w:val="Voettekst Char"/>
-    <w:basedOn w:val="Standaardalinea-lettertype"/>
-    <w:link w:val="Voettekst"/>
+  <w:style w:type="character" w:customStyle="1" w:styleId="FooterChar">
+    <w:name w:val="Footer Char"/>
+    <w:basedOn w:val="DefaultParagraphFont"/>
+    <w:link w:val="Footer"/>
     <w:uiPriority w:val="99"/>
   </w:style>
-  <w:style w:type="paragraph" w:styleId="Voettekst">
+  <w:style w:type="paragraph" w:styleId="Footer">
     <w:name w:val="footer"/>
-    <w:basedOn w:val="Standaard"/>
-    <w:link w:val="VoettekstChar"/>
+    <w:basedOn w:val="Normal"/>
+    <w:link w:val="FooterChar"/>
     <w:uiPriority w:val="99"/>
     <w:unhideWhenUsed/>
     <w:rsid w:val="00B918A0"/>
@@ -5694,7 +6912,7 @@
   </w:style>
   <w:style w:type="character" w:styleId="Hyperlink">
     <w:name w:val="Hyperlink"/>
-    <w:basedOn w:val="Standaardalinea-lettertype"/>
+    <w:basedOn w:val="DefaultParagraphFont"/>
     <w:uiPriority w:val="99"/>
     <w:unhideWhenUsed/>
     <w:rPr>
@@ -5702,9 +6920,9 @@
       <w:u w:val="single"/>
     </w:rPr>
   </w:style>
-  <w:style w:type="paragraph" w:styleId="Lijstalinea">
+  <w:style w:type="paragraph" w:styleId="ListParagraph">
     <w:name w:val="List Paragraph"/>
-    <w:basedOn w:val="Standaard"/>
+    <w:basedOn w:val="Normal"/>
     <w:uiPriority w:val="34"/>
     <w:qFormat/>
     <w:pPr>
@@ -5712,9 +6930,9 @@
       <w:contextualSpacing/>
     </w:pPr>
   </w:style>
-  <w:style w:type="paragraph" w:styleId="Geenafstand">
+  <w:style w:type="paragraph" w:styleId="NoSpacing">
     <w:name w:val="No Spacing"/>
-    <w:link w:val="GeenafstandChar"/>
+    <w:link w:val="NoSpacingChar"/>
     <w:uiPriority w:val="1"/>
     <w:qFormat/>
     <w:rsid w:val="00ED3C06"/>
@@ -5726,10 +6944,10 @@
       <w:lang w:val="en-US" w:eastAsia="zh-CN"/>
     </w:rPr>
   </w:style>
-  <w:style w:type="character" w:customStyle="1" w:styleId="GeenafstandChar">
-    <w:name w:val="Geen afstand Char"/>
-    <w:basedOn w:val="Standaardalinea-lettertype"/>
-    <w:link w:val="Geenafstand"/>
+  <w:style w:type="character" w:customStyle="1" w:styleId="NoSpacingChar">
+    <w:name w:val="No Spacing Char"/>
+    <w:basedOn w:val="DefaultParagraphFont"/>
+    <w:link w:val="NoSpacing"/>
     <w:uiPriority w:val="1"/>
     <w:rsid w:val="00ED3C06"/>
     <w:rPr>
@@ -5737,10 +6955,10 @@
       <w:lang w:val="en-US" w:eastAsia="zh-CN"/>
     </w:rPr>
   </w:style>
-  <w:style w:type="character" w:customStyle="1" w:styleId="Kop1Char">
-    <w:name w:val="Kop 1 Char"/>
-    <w:basedOn w:val="Standaardalinea-lettertype"/>
-    <w:link w:val="Kop1"/>
+  <w:style w:type="character" w:customStyle="1" w:styleId="Heading1Char">
+    <w:name w:val="Heading 1 Char"/>
+    <w:basedOn w:val="DefaultParagraphFont"/>
+    <w:link w:val="Heading1"/>
     <w:uiPriority w:val="9"/>
     <w:rsid w:val="00F52942"/>
     <w:rPr>
@@ -5750,10 +6968,10 @@
       <w:szCs w:val="32"/>
     </w:rPr>
   </w:style>
-  <w:style w:type="paragraph" w:styleId="Kopvaninhoudsopgave">
+  <w:style w:type="paragraph" w:styleId="TOCHeading">
     <w:name w:val="TOC Heading"/>
-    <w:basedOn w:val="Kop1"/>
-    <w:next w:val="Standaard"/>
+    <w:basedOn w:val="Heading1"/>
+    <w:next w:val="Normal"/>
     <w:uiPriority w:val="39"/>
     <w:unhideWhenUsed/>
     <w:qFormat/>
@@ -5770,10 +6988,10 @@
       <w:lang w:eastAsia="nl-NL"/>
     </w:rPr>
   </w:style>
-  <w:style w:type="paragraph" w:styleId="Inhopg1">
+  <w:style w:type="paragraph" w:styleId="TOC1">
     <w:name w:val="toc 1"/>
-    <w:basedOn w:val="Standaard"/>
-    <w:next w:val="Standaard"/>
+    <w:basedOn w:val="Normal"/>
+    <w:next w:val="Normal"/>
     <w:autoRedefine/>
     <w:uiPriority w:val="39"/>
     <w:unhideWhenUsed/>
@@ -5789,10 +7007,10 @@
       <w:szCs w:val="20"/>
     </w:rPr>
   </w:style>
-  <w:style w:type="paragraph" w:styleId="Inhopg2">
+  <w:style w:type="paragraph" w:styleId="TOC2">
     <w:name w:val="toc 2"/>
-    <w:basedOn w:val="Standaard"/>
-    <w:next w:val="Standaard"/>
+    <w:basedOn w:val="Normal"/>
+    <w:next w:val="Normal"/>
     <w:autoRedefine/>
     <w:uiPriority w:val="39"/>
     <w:unhideWhenUsed/>
@@ -5809,10 +7027,10 @@
       <w:szCs w:val="20"/>
     </w:rPr>
   </w:style>
-  <w:style w:type="paragraph" w:styleId="Inhopg3">
+  <w:style w:type="paragraph" w:styleId="TOC3">
     <w:name w:val="toc 3"/>
-    <w:basedOn w:val="Standaard"/>
-    <w:next w:val="Standaard"/>
+    <w:basedOn w:val="Normal"/>
+    <w:next w:val="Normal"/>
     <w:autoRedefine/>
     <w:uiPriority w:val="39"/>
     <w:semiHidden/>
@@ -5828,10 +7046,10 @@
       <w:szCs w:val="20"/>
     </w:rPr>
   </w:style>
-  <w:style w:type="paragraph" w:styleId="Inhopg4">
+  <w:style w:type="paragraph" w:styleId="TOC4">
     <w:name w:val="toc 4"/>
-    <w:basedOn w:val="Standaard"/>
-    <w:next w:val="Standaard"/>
+    <w:basedOn w:val="Normal"/>
+    <w:next w:val="Normal"/>
     <w:autoRedefine/>
     <w:uiPriority w:val="39"/>
     <w:semiHidden/>
@@ -5847,10 +7065,10 @@
       <w:szCs w:val="20"/>
     </w:rPr>
   </w:style>
-  <w:style w:type="paragraph" w:styleId="Inhopg5">
+  <w:style w:type="paragraph" w:styleId="TOC5">
     <w:name w:val="toc 5"/>
-    <w:basedOn w:val="Standaard"/>
-    <w:next w:val="Standaard"/>
+    <w:basedOn w:val="Normal"/>
+    <w:next w:val="Normal"/>
     <w:autoRedefine/>
     <w:uiPriority w:val="39"/>
     <w:semiHidden/>
@@ -5866,10 +7084,10 @@
       <w:szCs w:val="20"/>
     </w:rPr>
   </w:style>
-  <w:style w:type="paragraph" w:styleId="Inhopg6">
+  <w:style w:type="paragraph" w:styleId="TOC6">
     <w:name w:val="toc 6"/>
-    <w:basedOn w:val="Standaard"/>
-    <w:next w:val="Standaard"/>
+    <w:basedOn w:val="Normal"/>
+    <w:next w:val="Normal"/>
     <w:autoRedefine/>
     <w:uiPriority w:val="39"/>
     <w:semiHidden/>
@@ -5885,10 +7103,10 @@
       <w:szCs w:val="20"/>
     </w:rPr>
   </w:style>
-  <w:style w:type="paragraph" w:styleId="Inhopg7">
+  <w:style w:type="paragraph" w:styleId="TOC7">
     <w:name w:val="toc 7"/>
-    <w:basedOn w:val="Standaard"/>
-    <w:next w:val="Standaard"/>
+    <w:basedOn w:val="Normal"/>
+    <w:next w:val="Normal"/>
     <w:autoRedefine/>
     <w:uiPriority w:val="39"/>
     <w:semiHidden/>
@@ -5904,10 +7122,10 @@
       <w:szCs w:val="20"/>
     </w:rPr>
   </w:style>
-  <w:style w:type="paragraph" w:styleId="Inhopg8">
+  <w:style w:type="paragraph" w:styleId="TOC8">
     <w:name w:val="toc 8"/>
-    <w:basedOn w:val="Standaard"/>
-    <w:next w:val="Standaard"/>
+    <w:basedOn w:val="Normal"/>
+    <w:next w:val="Normal"/>
     <w:autoRedefine/>
     <w:uiPriority w:val="39"/>
     <w:semiHidden/>
@@ -5923,10 +7141,10 @@
       <w:szCs w:val="20"/>
     </w:rPr>
   </w:style>
-  <w:style w:type="paragraph" w:styleId="Inhopg9">
+  <w:style w:type="paragraph" w:styleId="TOC9">
     <w:name w:val="toc 9"/>
-    <w:basedOn w:val="Standaard"/>
-    <w:next w:val="Standaard"/>
+    <w:basedOn w:val="Normal"/>
+    <w:next w:val="Normal"/>
     <w:autoRedefine/>
     <w:uiPriority w:val="39"/>
     <w:semiHidden/>
@@ -5942,10 +7160,10 @@
       <w:szCs w:val="20"/>
     </w:rPr>
   </w:style>
-  <w:style w:type="character" w:customStyle="1" w:styleId="Kop2Char">
-    <w:name w:val="Kop 2 Char"/>
-    <w:basedOn w:val="Standaardalinea-lettertype"/>
-    <w:link w:val="Kop2"/>
+  <w:style w:type="character" w:customStyle="1" w:styleId="Heading2Char">
+    <w:name w:val="Heading 2 Char"/>
+    <w:basedOn w:val="DefaultParagraphFont"/>
+    <w:link w:val="Heading2"/>
     <w:uiPriority w:val="9"/>
     <w:rsid w:val="006C6965"/>
     <w:rPr>
@@ -5955,9 +7173,9 @@
       <w:szCs w:val="26"/>
     </w:rPr>
   </w:style>
-  <w:style w:type="character" w:styleId="Onopgelostemelding">
+  <w:style w:type="character" w:styleId="UnresolvedMention">
     <w:name w:val="Unresolved Mention"/>
-    <w:basedOn w:val="Standaardalinea-lettertype"/>
+    <w:basedOn w:val="DefaultParagraphFont"/>
     <w:uiPriority w:val="99"/>
     <w:semiHidden/>
     <w:unhideWhenUsed/>
@@ -5967,9 +7185,9 @@
       <w:shd w:val="clear" w:color="auto" w:fill="E1DFDD"/>
     </w:rPr>
   </w:style>
-  <w:style w:type="character" w:styleId="GevolgdeHyperlink">
+  <w:style w:type="character" w:styleId="FollowedHyperlink">
     <w:name w:val="FollowedHyperlink"/>
-    <w:basedOn w:val="Standaardalinea-lettertype"/>
+    <w:basedOn w:val="DefaultParagraphFont"/>
     <w:uiPriority w:val="99"/>
     <w:semiHidden/>
     <w:unhideWhenUsed/>
@@ -5979,10 +7197,10 @@
       <w:u w:val="single"/>
     </w:rPr>
   </w:style>
-  <w:style w:type="paragraph" w:styleId="Bijschrift">
+  <w:style w:type="paragraph" w:styleId="Caption">
     <w:name w:val="caption"/>
-    <w:basedOn w:val="Standaard"/>
-    <w:next w:val="Standaard"/>
+    <w:basedOn w:val="Normal"/>
+    <w:next w:val="Normal"/>
     <w:uiPriority w:val="35"/>
     <w:unhideWhenUsed/>
     <w:qFormat/>
@@ -6297,10 +7515,6 @@
 </file>
 
 <file path=customXml/item1.xml><?xml version="1.0" encoding="utf-8"?>
-<b:Sources xmlns:b="http://schemas.openxmlformats.org/officeDocument/2006/bibliography" xmlns="http://schemas.openxmlformats.org/officeDocument/2006/bibliography" SelectedStyle="/APASixthEditionOfficeOnline.xsl" StyleName="APA" Version="6"/>
-</file>
-
-<file path=customXml/item2.xml><?xml version="1.0" encoding="utf-8"?>
 <?mso-contentType ?>
 <FormTemplates xmlns="http://schemas.microsoft.com/sharepoint/v3/contenttype/forms">
   <Display>DocumentLibraryForm</Display>
@@ -6309,15 +7523,11 @@
 </FormTemplates>
 </file>
 
-<file path=customXml/item3.xml><?xml version="1.0" encoding="utf-8"?>
-<p:properties xmlns:p="http://schemas.microsoft.com/office/2006/metadata/properties" xmlns:xsi="http://www.w3.org/2001/XMLSchema-instance" xmlns:pc="http://schemas.microsoft.com/office/infopath/2007/PartnerControls">
-  <documentManagement>
-    <_activity xmlns="4e7f4b06-4fc4-495f-b158-85cf2258144a" xsi:nil="true"/>
-  </documentManagement>
-</p:properties>
+<file path=customXml/item2.xml><?xml version="1.0" encoding="utf-8"?>
+<b:Sources xmlns:b="http://schemas.openxmlformats.org/officeDocument/2006/bibliography" xmlns="http://schemas.openxmlformats.org/officeDocument/2006/bibliography" SelectedStyle="/APASixthEditionOfficeOnline.xsl" StyleName="APA" Version="6"/>
 </file>
 
-<file path=customXml/item4.xml><?xml version="1.0" encoding="utf-8"?>
+<file path=customXml/item3.xml><?xml version="1.0" encoding="utf-8"?>
 <ct:contentTypeSchema xmlns:ct="http://schemas.microsoft.com/office/2006/metadata/contentType" xmlns:ma="http://schemas.microsoft.com/office/2006/metadata/properties/metaAttributes" ct:_="" ma:_="" ma:contentTypeName="Document" ma:contentTypeID="0x010100942E30FD6C23B54DA6CCE7BA6250A776" ma:contentTypeVersion="14" ma:contentTypeDescription="Een nieuw document maken." ma:contentTypeScope="" ma:versionID="a8b98505347e34f5bbeb1af04b5165a8">
   <xsd:schema xmlns:xsd="http://www.w3.org/2001/XMLSchema" xmlns:xs="http://www.w3.org/2001/XMLSchema" xmlns:p="http://schemas.microsoft.com/office/2006/metadata/properties" xmlns:ns3="4e7f4b06-4fc4-495f-b158-85cf2258144a" xmlns:ns4="67c16978-ad72-4361-90c9-4de10c5b785d" targetNamespace="http://schemas.microsoft.com/office/2006/metadata/properties" ma:root="true" ma:fieldsID="336691fa9ec3c001d688fc2703d3eef5" ns3:_="" ns4:_="">
     <xsd:import namespace="4e7f4b06-4fc4-495f-b158-85cf2258144a"/>
@@ -6546,7 +7756,23 @@
 </ct:contentTypeSchema>
 </file>
 
+<file path=customXml/item4.xml><?xml version="1.0" encoding="utf-8"?>
+<p:properties xmlns:p="http://schemas.microsoft.com/office/2006/metadata/properties" xmlns:xsi="http://www.w3.org/2001/XMLSchema-instance" xmlns:pc="http://schemas.microsoft.com/office/infopath/2007/PartnerControls">
+  <documentManagement>
+    <_activity xmlns="4e7f4b06-4fc4-495f-b158-85cf2258144a" xsi:nil="true"/>
+  </documentManagement>
+</p:properties>
+</file>
+
 <file path=customXml/itemProps1.xml><?xml version="1.0" encoding="utf-8"?>
+<ds:datastoreItem xmlns:ds="http://schemas.openxmlformats.org/officeDocument/2006/customXml" ds:itemID="{DC94A422-A0D8-49EC-A917-5CE476C81AC0}">
+  <ds:schemaRefs>
+    <ds:schemaRef ds:uri="http://schemas.microsoft.com/sharepoint/v3/contenttype/forms"/>
+  </ds:schemaRefs>
+</ds:datastoreItem>
+</file>
+
+<file path=customXml/itemProps2.xml><?xml version="1.0" encoding="utf-8"?>
 <ds:datastoreItem xmlns:ds="http://schemas.openxmlformats.org/officeDocument/2006/customXml" ds:itemID="{E9DF696C-6B2A-8D4B-AFB2-BD33B271C122}">
   <ds:schemaRefs>
     <ds:schemaRef ds:uri="http://schemas.openxmlformats.org/officeDocument/2006/bibliography"/>
@@ -6554,32 +7780,7 @@
 </ds:datastoreItem>
 </file>
 
-<file path=customXml/itemProps2.xml><?xml version="1.0" encoding="utf-8"?>
-<ds:datastoreItem xmlns:ds="http://schemas.openxmlformats.org/officeDocument/2006/customXml" ds:itemID="{DC94A422-A0D8-49EC-A917-5CE476C81AC0}">
-  <ds:schemaRefs>
-    <ds:schemaRef ds:uri="http://schemas.microsoft.com/sharepoint/v3/contenttype/forms"/>
-  </ds:schemaRefs>
-</ds:datastoreItem>
-</file>
-
 <file path=customXml/itemProps3.xml><?xml version="1.0" encoding="utf-8"?>
-<ds:datastoreItem xmlns:ds="http://schemas.openxmlformats.org/officeDocument/2006/customXml" ds:itemID="{1D0B23C2-0C0D-451F-A0DA-1BD3B3A9776B}">
-  <ds:schemaRefs>
-    <ds:schemaRef ds:uri="http://purl.org/dc/elements/1.1/"/>
-    <ds:schemaRef ds:uri="http://purl.org/dc/terms/"/>
-    <ds:schemaRef ds:uri="http://schemas.microsoft.com/office/infopath/2007/PartnerControls"/>
-    <ds:schemaRef ds:uri="67c16978-ad72-4361-90c9-4de10c5b785d"/>
-    <ds:schemaRef ds:uri="http://schemas.microsoft.com/office/2006/documentManagement/types"/>
-    <ds:schemaRef ds:uri="4e7f4b06-4fc4-495f-b158-85cf2258144a"/>
-    <ds:schemaRef ds:uri="http://www.w3.org/XML/1998/namespace"/>
-    <ds:schemaRef ds:uri="http://purl.org/dc/dcmitype/"/>
-    <ds:schemaRef ds:uri="http://schemas.openxmlformats.org/package/2006/metadata/core-properties"/>
-    <ds:schemaRef ds:uri="http://schemas.microsoft.com/office/2006/metadata/properties"/>
-  </ds:schemaRefs>
-</ds:datastoreItem>
-</file>
-
-<file path=customXml/itemProps4.xml><?xml version="1.0" encoding="utf-8"?>
 <ds:datastoreItem xmlns:ds="http://schemas.openxmlformats.org/officeDocument/2006/customXml" ds:itemID="{115855F8-9E5C-4CB6-A66C-F40DA4ED56D4}">
   <ds:schemaRefs>
     <ds:schemaRef ds:uri="http://schemas.microsoft.com/office/2006/metadata/contentType"/>
@@ -6596,4 +7797,14 @@
     <ds:schemaRef ds:uri="http://schemas.microsoft.com/internal/obd"/>
   </ds:schemaRefs>
 </ds:datastoreItem>
+</file>
+
+<file path=customXml/itemProps4.xml><?xml version="1.0" encoding="utf-8"?>
+<ds:datastoreItem xmlns:ds="http://schemas.openxmlformats.org/officeDocument/2006/customXml" ds:itemID="{1D0B23C2-0C0D-451F-A0DA-1BD3B3A9776B}">
+  <ds:schemaRefs>
+    <ds:schemaRef ds:uri="http://schemas.microsoft.com/office/2006/metadata/properties"/>
+    <ds:schemaRef ds:uri="http://schemas.microsoft.com/office/infopath/2007/PartnerControls"/>
+    <ds:schemaRef ds:uri="4e7f4b06-4fc4-495f-b158-85cf2258144a"/>
+  </ds:schemaRefs>
+</ds:datastoreItem>
 </file>
</xml_diff>